<commit_message>
start of tests using updated Melville
</commit_message>
<xml_diff>
--- a/LASim/web/techdoc/index.docx
+++ b/LASim/web/techdoc/index.docx
@@ -76,7 +76,7 @@
       </w:r>
     </w:p>
     <w:bookmarkEnd w:id="20"/>
-    <w:bookmarkStart w:id="29" w:name="the-model"/>
+    <w:bookmarkStart w:id="33" w:name="the-model"/>
     <w:p>
       <w:pPr>
         <w:pStyle w:val="Heading2"/>
@@ -130,7 +130,7 @@
         <w:t xml:space="preserve"> </w:t>
       </w:r>
       <w:r>
-        <w:t xml:space="preserve">[] which are aggregated into packages [] which can be downloaded and either run directly or integrated into other programs. For this project, several modules were added to the Scotben package:</w:t>
+        <w:t xml:space="preserve">[] which are aggregated into packages [] which can be downloaded and either run directly or integrated into other programs. ScotBen is a Julia package. For this project, several modules were added to the Scotben package:</w:t>
       </w:r>
     </w:p>
     <w:p>
@@ -249,6 +249,155 @@
       </w:r>
       <w:r>
         <w:t xml:space="preserve">which was intended to be a specialised high-speed driver module for legal aid calculations. This module was eventually abandoned because its memory requirements were too mich for the relatively underpowered laptop chosen to host the model.</w:t>
+      </w:r>
+    </w:p>
+    <w:p>
+      <w:pPr>
+        <w:pStyle w:val="BodyText"/>
+      </w:pPr>
+      <w:r>
+        <w:t xml:space="preserve">The model has a web interface. This is implemented as a seperate package.</w:t>
+      </w:r>
+    </w:p>
+    <w:tbl>
+      <w:tblPr>
+        <w:tblStyle w:val="Table"/>
+        <w:tblLook w:firstRow="0" w:lastRow="0" w:firstColumn="0" w:lastColumn="0" w:noHBand="0" w:noVBand="0" w:val="0000"/>
+        <w:tblBorders>
+          <w:left w:val="single" w:sz="24" w:space="0" w:color="EB9113"/>
+          <w:right w:val="single" w:sz="4" w:space="0" w:color="EB9113"/>
+          <w:top w:val="single" w:sz="4" w:space="0" w:color="EB9113"/>
+          <w:bottom w:val="single" w:sz="4" w:space="0" w:color="EB9113"/>
+        </w:tblBorders>
+        <w:tblCellMar>
+          <w:left w:w="144" w:type="dxa"/>
+          <w:right w:w="144" w:type="dxa"/>
+        </w:tblCellMar>
+        <w:tblInd w:w="164" w:type="dxa"/>
+        <w:tblW w:type="pct" w:w="100%"/>
+      </w:tblPr>
+      <w:tr>
+        <w:trPr>
+          <w:cantSplit/>
+        </w:trPr>
+        <w:tc>
+          <w:tcPr>
+            <w:shd w:color="auto" w:fill="fcefdc" w:val="clear"/>
+            <w:tcMar>
+              <w:top w:w="92" w:type="dxa"/>
+              <w:bottom w:w="92" w:type="dxa"/>
+            </w:tcMar>
+          </w:tcPr>
+          <w:p>
+            <w:pPr>
+              <w:pStyle w:val="BodyText"/>
+            </w:pPr>
+            <w:pPr>
+              <w:spacing w:before="0" w:after="0"/>
+              <w:textAlignment w:val="center"/>
+            </w:pPr>
+            <w:r>
+              <w:drawing>
+                <wp:inline>
+                  <wp:extent cx="152400" cy="152400"/>
+                  <wp:effectExtent b="0" l="0" r="0" t="0"/>
+                  <wp:docPr descr="" title="" id="22" name="Picture"/>
+                  <a:graphic>
+                    <a:graphicData uri="http://schemas.openxmlformats.org/drawingml/2006/picture">
+                      <pic:pic>
+                        <pic:nvPicPr>
+                          <pic:cNvPr descr="/vms/opt/quarto-cli/src/resources/formats/docx/warning.png" id="23" name="Picture"/>
+                          <pic:cNvPicPr>
+                            <a:picLocks noChangeArrowheads="1" noChangeAspect="1"/>
+                          </pic:cNvPicPr>
+                        </pic:nvPicPr>
+                        <pic:blipFill>
+                          <a:blip r:embed="rId21"/>
+                          <a:stretch>
+                            <a:fillRect/>
+                          </a:stretch>
+                        </pic:blipFill>
+                        <pic:spPr bwMode="auto">
+                          <a:xfrm>
+                            <a:off x="0" y="0"/>
+                            <a:ext cx="152400" cy="152400"/>
+                          </a:xfrm>
+                          <a:prstGeom prst="rect">
+                            <a:avLst/>
+                          </a:prstGeom>
+                          <a:noFill/>
+                          <a:ln w="9525">
+                            <a:noFill/>
+                            <a:headEnd/>
+                            <a:tailEnd/>
+                          </a:ln>
+                        </pic:spPr>
+                      </pic:pic>
+                    </a:graphicData>
+                  </a:graphic>
+                </wp:inline>
+              </w:drawing>
+            </w:r>
+            <w:r>
+              <w:t xml:space="preserve"> </w:t>
+            </w:r>
+            <w:r>
+              <w:t xml:space="preserve"> </w:t>
+            </w:r>
+            <w:r>
+              <w:t xml:space="preserve">Warning</w:t>
+            </w:r>
+          </w:p>
+        </w:tc>
+      </w:tr>
+      <w:tr>
+        <w:trPr>
+          <w:cantSplit/>
+        </w:trPr>
+        <w:tc>
+          <w:tcPr>
+            <w:tcMar>
+              <w:top w:w="108" w:type="dxa"/>
+              <w:bottom w:w="108" w:type="dxa"/>
+            </w:tcMar>
+          </w:tcPr>
+          <w:p>
+            <w:pPr>
+              <w:pStyle w:val="BodyText"/>
+            </w:pPr>
+            <w:pPr>
+              <w:spacing w:before="16" w:after="16"/>
+            </w:pPr>
+            <w:r>
+              <w:t xml:space="preserve">The front-end package needs rationalised. The package includes not only the actual front-end but two earlier abortive attempts at interfaces for the model. Only the</w:t>
+            </w:r>
+            <w:r>
+              <w:t xml:space="preserve"> </w:t>
+            </w:r>
+            <w:r>
+              <w:rPr>
+                <w:rStyle w:val="VerbatimChar"/>
+              </w:rPr>
+              <w:t xml:space="preserve">LASim</w:t>
+            </w:r>
+            <w:r>
+              <w:t xml:space="preserve"> </w:t>
+            </w:r>
+            <w:r>
+              <w:t xml:space="preserve">subfolder is actually needed.</w:t>
+            </w:r>
+          </w:p>
+        </w:tc>
+      </w:tr>
+    </w:tbl>
+    <w:bookmarkEnd w:id="24"/>
+    <w:bookmarkStart w:id="28" w:name="modelling"/>
+    <w:p>
+      <w:pPr>
+        <w:pStyle w:val="Heading3"/>
+      </w:pPr>
+      <w:r>
+        <w:t xml:space="preserve">Modelling</w:t>
       </w:r>
     </w:p>
     <w:tbl>
@@ -282,7 +431,7 @@
           </w:tcPr>
           <w:p>
             <w:pPr>
-              <w:pStyle w:val="BodyText"/>
+              <w:pStyle w:val="FirstParagraph"/>
             </w:pPr>
             <w:pPr>
               <w:spacing w:before="0" w:after="0"/>
@@ -293,18 +442,18 @@
                 <wp:inline>
                   <wp:extent cx="152400" cy="152400"/>
                   <wp:effectExtent b="0" l="0" r="0" t="0"/>
-                  <wp:docPr descr="" title="" id="22" name="Picture"/>
+                  <wp:docPr descr="" title="" id="26" name="Picture"/>
                   <a:graphic>
                     <a:graphicData uri="http://schemas.openxmlformats.org/drawingml/2006/picture">
                       <pic:pic>
                         <pic:nvPicPr>
-                          <pic:cNvPr descr="/home/graham_s/tmp/quarto-cli/src/resources/formats/docx/note.png" id="23" name="Picture"/>
+                          <pic:cNvPr descr="/vms/opt/quarto-cli/src/resources/formats/docx/note.png" id="27" name="Picture"/>
                           <pic:cNvPicPr>
                             <a:picLocks noChangeArrowheads="1" noChangeAspect="1"/>
                           </pic:cNvPicPr>
                         </pic:nvPicPr>
                         <pic:blipFill>
-                          <a:blip r:embed="rId21"/>
+                          <a:blip r:embed="rId25"/>
                           <a:stretch>
                             <a:fillRect/>
                           </a:stretch>
@@ -391,8 +540,8 @@
         </w:tc>
       </w:tr>
     </w:tbl>
-    <w:bookmarkEnd w:id="24"/>
-    <w:bookmarkStart w:id="27" w:name="testing"/>
+    <w:bookmarkEnd w:id="28"/>
+    <w:bookmarkStart w:id="31" w:name="testing"/>
     <w:p>
       <w:pPr>
         <w:pStyle w:val="Heading3"/>
@@ -459,18 +608,18 @@
                 <wp:inline>
                   <wp:extent cx="152400" cy="152400"/>
                   <wp:effectExtent b="0" l="0" r="0" t="0"/>
-                  <wp:docPr descr="" title="" id="25" name="Picture"/>
+                  <wp:docPr descr="" title="" id="29" name="Picture"/>
                   <a:graphic>
                     <a:graphicData uri="http://schemas.openxmlformats.org/drawingml/2006/picture">
                       <pic:pic>
                         <pic:nvPicPr>
-                          <pic:cNvPr descr="/home/graham_s/tmp/quarto-cli/src/resources/formats/docx/note.png" id="26" name="Picture"/>
+                          <pic:cNvPr descr="/vms/opt/quarto-cli/src/resources/formats/docx/note.png" id="30" name="Picture"/>
                           <pic:cNvPicPr>
                             <a:picLocks noChangeArrowheads="1" noChangeAspect="1"/>
                           </pic:cNvPicPr>
                         </pic:nvPicPr>
                         <pic:blipFill>
-                          <a:blip r:embed="rId21"/>
+                          <a:blip r:embed="rId25"/>
                           <a:stretch>
                             <a:fillRect/>
                           </a:stretch>
@@ -533,8 +682,8 @@
         </w:tc>
       </w:tr>
     </w:tbl>
-    <w:bookmarkEnd w:id="27"/>
-    <w:bookmarkStart w:id="28" w:name="web-interface"/>
+    <w:bookmarkEnd w:id="31"/>
+    <w:bookmarkStart w:id="32" w:name="web-interface"/>
     <w:p>
       <w:pPr>
         <w:pStyle w:val="Heading3"/>
@@ -551,9 +700,9 @@
         <w:t xml:space="preserve">The model has a web user interface. The code for this is</w:t>
       </w:r>
     </w:p>
-    <w:bookmarkEnd w:id="28"/>
-    <w:bookmarkEnd w:id="29"/>
-    <w:bookmarkStart w:id="38" w:name="the-legal-aid-system"/>
+    <w:bookmarkEnd w:id="32"/>
+    <w:bookmarkEnd w:id="33"/>
+    <w:bookmarkStart w:id="42" w:name="the-legal-aid-system"/>
     <w:p>
       <w:pPr>
         <w:pStyle w:val="Heading2"/>
@@ -562,7 +711,7 @@
         <w:t xml:space="preserve">The Legal Aid System</w:t>
       </w:r>
     </w:p>
-    <w:bookmarkStart w:id="30" w:name="t"/>
+    <w:bookmarkStart w:id="34" w:name="t"/>
     <w:p>
       <w:pPr>
         <w:pStyle w:val="Heading3"/>
@@ -571,8 +720,8 @@
         <w:t xml:space="preserve">T</w:t>
       </w:r>
     </w:p>
-    <w:bookmarkEnd w:id="30"/>
-    <w:bookmarkStart w:id="34" w:name="frs-data"/>
+    <w:bookmarkEnd w:id="34"/>
+    <w:bookmarkStart w:id="38" w:name="frs-data"/>
     <w:p>
       <w:pPr>
         <w:pStyle w:val="Heading3"/>
@@ -581,7 +730,7 @@
         <w:t xml:space="preserve">FRS Data</w:t>
       </w:r>
     </w:p>
-    <w:bookmarkStart w:id="31" w:name="matching"/>
+    <w:bookmarkStart w:id="35" w:name="matching"/>
     <w:p>
       <w:pPr>
         <w:pStyle w:val="Heading4"/>
@@ -590,8 +739,8 @@
         <w:t xml:space="preserve">Matching</w:t>
       </w:r>
     </w:p>
-    <w:bookmarkEnd w:id="31"/>
-    <w:bookmarkStart w:id="32" w:name="capital"/>
+    <w:bookmarkEnd w:id="35"/>
+    <w:bookmarkStart w:id="36" w:name="capital"/>
     <w:p>
       <w:pPr>
         <w:pStyle w:val="Heading4"/>
@@ -600,86 +749,86 @@
         <w:t xml:space="preserve">Capital</w:t>
       </w:r>
     </w:p>
-    <w:bookmarkEnd w:id="32"/>
-    <w:bookmarkStart w:id="33" w:name="expenses"/>
+    <w:bookmarkEnd w:id="36"/>
+    <w:bookmarkStart w:id="37" w:name="expenses"/>
     <w:p>
       <w:pPr>
         <w:pStyle w:val="Heading4"/>
       </w:pPr>
       <w:r>
         <w:t xml:space="preserve">Expenses</w:t>
-      </w:r>
-    </w:p>
-    <w:bookmarkEnd w:id="33"/>
-    <w:bookmarkEnd w:id="34"/>
-    <w:bookmarkStart w:id="35" w:name="scottish-crime-and-justice-survey"/>
-    <w:p>
-      <w:pPr>
-        <w:pStyle w:val="Heading3"/>
-      </w:pPr>
-      <w:r>
-        <w:t xml:space="preserve">Scottish Crime and Justice Survey</w:t>
-      </w:r>
-    </w:p>
-    <w:bookmarkEnd w:id="35"/>
-    <w:bookmarkStart w:id="36" w:name="section"/>
-    <w:p>
-      <w:pPr>
-        <w:pStyle w:val="Heading3"/>
-      </w:pPr>
-    </w:p>
-    <w:bookmarkEnd w:id="36"/>
-    <w:bookmarkStart w:id="37" w:name="slab-datasets"/>
-    <w:p>
-      <w:pPr>
-        <w:pStyle w:val="Heading3"/>
-      </w:pPr>
-      <w:r>
-        <w:t xml:space="preserve">SLAB Datasets</w:t>
       </w:r>
     </w:p>
     <w:bookmarkEnd w:id="37"/>
     <w:bookmarkEnd w:id="38"/>
-    <w:bookmarkStart w:id="39" w:name="calibration"/>
-    <w:p>
-      <w:pPr>
-        <w:pStyle w:val="Heading2"/>
-      </w:pPr>
-      <w:r>
-        <w:t xml:space="preserve">Calibration</w:t>
+    <w:bookmarkStart w:id="39" w:name="scottish-crime-and-justice-survey"/>
+    <w:p>
+      <w:pPr>
+        <w:pStyle w:val="Heading3"/>
+      </w:pPr>
+      <w:r>
+        <w:t xml:space="preserve">Scottish Crime and Justice Survey</w:t>
       </w:r>
     </w:p>
     <w:bookmarkEnd w:id="39"/>
-    <w:bookmarkStart w:id="42" w:name="user-interface"/>
-    <w:p>
-      <w:pPr>
-        <w:pStyle w:val="Heading2"/>
-      </w:pPr>
-      <w:r>
-        <w:t xml:space="preserve">User Interface</w:t>
-      </w:r>
-    </w:p>
-    <w:bookmarkStart w:id="40" w:name="updating-and-maintenance"/>
+    <w:bookmarkStart w:id="40" w:name="section"/>
     <w:p>
       <w:pPr>
         <w:pStyle w:val="Heading3"/>
       </w:pPr>
-      <w:r>
-        <w:t xml:space="preserve">Updating and Maintenance</w:t>
-      </w:r>
     </w:p>
     <w:bookmarkEnd w:id="40"/>
-    <w:bookmarkStart w:id="41" w:name="todods"/>
+    <w:bookmarkStart w:id="41" w:name="slab-datasets"/>
     <w:p>
       <w:pPr>
         <w:pStyle w:val="Heading3"/>
       </w:pPr>
       <w:r>
-        <w:t xml:space="preserve">TODODs</w:t>
+        <w:t xml:space="preserve">SLAB Datasets</w:t>
       </w:r>
     </w:p>
     <w:bookmarkEnd w:id="41"/>
     <w:bookmarkEnd w:id="42"/>
+    <w:bookmarkStart w:id="43" w:name="calibration"/>
+    <w:p>
+      <w:pPr>
+        <w:pStyle w:val="Heading2"/>
+      </w:pPr>
+      <w:r>
+        <w:t xml:space="preserve">Calibration</w:t>
+      </w:r>
+    </w:p>
+    <w:bookmarkEnd w:id="43"/>
+    <w:bookmarkStart w:id="46" w:name="user-interface"/>
+    <w:p>
+      <w:pPr>
+        <w:pStyle w:val="Heading2"/>
+      </w:pPr>
+      <w:r>
+        <w:t xml:space="preserve">User Interface</w:t>
+      </w:r>
+    </w:p>
+    <w:bookmarkStart w:id="44" w:name="updating-and-maintenance"/>
+    <w:p>
+      <w:pPr>
+        <w:pStyle w:val="Heading3"/>
+      </w:pPr>
+      <w:r>
+        <w:t xml:space="preserve">Updating and Maintenance</w:t>
+      </w:r>
+    </w:p>
+    <w:bookmarkEnd w:id="44"/>
+    <w:bookmarkStart w:id="45" w:name="todods"/>
+    <w:p>
+      <w:pPr>
+        <w:pStyle w:val="Heading3"/>
+      </w:pPr>
+      <w:r>
+        <w:t xml:space="preserve">TODODs</w:t>
+      </w:r>
+    </w:p>
+    <w:bookmarkEnd w:id="45"/>
+    <w:bookmarkEnd w:id="46"/>
     <w:sectPr/>
   </w:body>
 </w:document>

</xml_diff>

<commit_message>
doc a bit fuller
</commit_message>
<xml_diff>
--- a/LASim/web/techdoc/index.docx
+++ b/LASim/web/techdoc/index.docx
@@ -106,7 +106,7 @@
       </w:r>
     </w:p>
     <w:bookmarkEnd w:id="23"/>
-    <w:bookmarkStart w:id="97" w:name="the-model"/>
+    <w:bookmarkStart w:id="125" w:name="the-model"/>
     <w:p>
       <w:pPr>
         <w:pStyle w:val="Heading2"/>
@@ -115,7 +115,123 @@
         <w:t xml:space="preserve">The Model</w:t>
       </w:r>
     </w:p>
-    <w:bookmarkStart w:id="37" w:name="code-organisation"/>
+    <w:tbl>
+      <w:tblPr>
+        <w:tblStyle w:val="Table"/>
+        <w:tblLook w:firstRow="0" w:lastRow="0" w:firstColumn="0" w:lastColumn="0" w:noHBand="0" w:noVBand="0" w:val="0000"/>
+        <w:tblBorders>
+          <w:left w:val="single" w:sz="24" w:space="0" w:color="0758E5"/>
+          <w:right w:val="single" w:sz="4" w:space="0" w:color="0758E5"/>
+          <w:top w:val="single" w:sz="4" w:space="0" w:color="0758E5"/>
+          <w:bottom w:val="single" w:sz="4" w:space="0" w:color="0758E5"/>
+        </w:tblBorders>
+        <w:tblCellMar>
+          <w:left w:w="144" w:type="dxa"/>
+          <w:right w:w="144" w:type="dxa"/>
+        </w:tblCellMar>
+        <w:tblInd w:w="164" w:type="dxa"/>
+        <w:tblW w:type="pct" w:w="100%"/>
+      </w:tblPr>
+      <w:tr>
+        <w:trPr>
+          <w:cantSplit/>
+        </w:trPr>
+        <w:tc>
+          <w:tcPr>
+            <w:shd w:color="auto" w:fill="dae6fb" w:val="clear"/>
+            <w:tcMar>
+              <w:top w:w="92" w:type="dxa"/>
+              <w:bottom w:w="92" w:type="dxa"/>
+            </w:tcMar>
+          </w:tcPr>
+          <w:p>
+            <w:pPr>
+              <w:pStyle w:val="FirstParagraph"/>
+            </w:pPr>
+            <w:pPr>
+              <w:spacing w:before="0" w:after="0"/>
+              <w:textAlignment w:val="center"/>
+            </w:pPr>
+            <w:r>
+              <w:drawing>
+                <wp:inline>
+                  <wp:extent cx="152400" cy="152400"/>
+                  <wp:effectExtent b="0" l="0" r="0" t="0"/>
+                  <wp:docPr descr="" title="" id="25" name="Picture"/>
+                  <a:graphic>
+                    <a:graphicData uri="http://schemas.openxmlformats.org/drawingml/2006/picture">
+                      <pic:pic>
+                        <pic:nvPicPr>
+                          <pic:cNvPr descr="/home/graham_s/tmp/quarto-cli/src/resources/formats/docx/note.png" id="26" name="Picture"/>
+                          <pic:cNvPicPr>
+                            <a:picLocks noChangeArrowheads="1" noChangeAspect="1"/>
+                          </pic:cNvPicPr>
+                        </pic:nvPicPr>
+                        <pic:blipFill>
+                          <a:blip r:embed="rId24"/>
+                          <a:stretch>
+                            <a:fillRect/>
+                          </a:stretch>
+                        </pic:blipFill>
+                        <pic:spPr bwMode="auto">
+                          <a:xfrm>
+                            <a:off x="0" y="0"/>
+                            <a:ext cx="152400" cy="152400"/>
+                          </a:xfrm>
+                          <a:prstGeom prst="rect">
+                            <a:avLst/>
+                          </a:prstGeom>
+                          <a:noFill/>
+                          <a:ln w="9525">
+                            <a:noFill/>
+                            <a:headEnd/>
+                            <a:tailEnd/>
+                          </a:ln>
+                        </pic:spPr>
+                      </pic:pic>
+                    </a:graphicData>
+                  </a:graphic>
+                </wp:inline>
+              </w:drawing>
+            </w:r>
+            <w:r>
+              <w:t xml:space="preserve"> </w:t>
+            </w:r>
+            <w:r>
+              <w:t xml:space="preserve"> </w:t>
+            </w:r>
+            <w:r>
+              <w:t xml:space="preserve">Note</w:t>
+            </w:r>
+          </w:p>
+        </w:tc>
+      </w:tr>
+      <w:tr>
+        <w:trPr>
+          <w:cantSplit/>
+        </w:trPr>
+        <w:tc>
+          <w:tcPr>
+            <w:tcMar>
+              <w:top w:w="108" w:type="dxa"/>
+              <w:bottom w:w="108" w:type="dxa"/>
+            </w:tcMar>
+          </w:tcPr>
+          <w:p>
+            <w:pPr>
+              <w:pStyle w:val="BodyText"/>
+            </w:pPr>
+            <w:pPr>
+              <w:spacing w:before="16" w:after="16"/>
+            </w:pPr>
+            <w:r>
+              <w:t xml:space="preserve">All the code used in this project is publicly available on the GitHub code sharinf site. The code is indended to be readable by non-specialists; hopefully it should mostly be clear enough for SLAB to understand at least in outline. Understanding of the Julia programming language would be helpful for this but shouldn’t be needed to understand the the intention of code. An exception to this is the user interface code which was revised so frequently in the last few weeks that it badly needs a refactor.</w:t>
+            </w:r>
+          </w:p>
+        </w:tc>
+      </w:tr>
+    </w:tbl>
+    <w:bookmarkStart w:id="40" w:name="code-organisation"/>
     <w:p>
       <w:pPr>
         <w:pStyle w:val="Heading3"/>
@@ -134,7 +250,7 @@
       <w:r>
         <w:t xml:space="preserve"> </w:t>
       </w:r>
-      <w:hyperlink r:id="rId24">
+      <w:hyperlink r:id="rId27">
         <w:r>
           <w:rPr>
             <w:rStyle w:val="Hyperlink"/>
@@ -148,7 +264,7 @@
       <w:r>
         <w:t xml:space="preserve"> </w:t>
       </w:r>
-      <w:hyperlink r:id="rId25">
+      <w:hyperlink r:id="rId28">
         <w:r>
           <w:rPr>
             <w:rStyle w:val="Hyperlink"/>
@@ -187,7 +303,7 @@
           <w:numId w:val="1001"/>
         </w:numPr>
       </w:pPr>
-      <w:hyperlink r:id="rId26">
+      <w:hyperlink r:id="rId29">
         <w:r>
           <w:rPr>
             <w:rStyle w:val="Hyperlink"/>
@@ -204,7 +320,7 @@
           <w:numId w:val="1001"/>
         </w:numPr>
       </w:pPr>
-      <w:hyperlink r:id="rId27">
+      <w:hyperlink r:id="rId30">
         <w:r>
           <w:rPr>
             <w:rStyle w:val="Hyperlink"/>
@@ -244,7 +360,7 @@
           <w:numId w:val="1002"/>
         </w:numPr>
       </w:pPr>
-      <w:hyperlink r:id="rId28">
+      <w:hyperlink r:id="rId31">
         <w:r>
           <w:rPr>
             <w:rStyle w:val="Hyperlink"/>
@@ -270,7 +386,7 @@
           <w:numId w:val="1002"/>
         </w:numPr>
       </w:pPr>
-      <w:hyperlink r:id="rId29">
+      <w:hyperlink r:id="rId32">
         <w:r>
           <w:rPr>
             <w:rStyle w:val="Hyperlink"/>
@@ -293,7 +409,7 @@
           <w:numId w:val="1002"/>
         </w:numPr>
       </w:pPr>
-      <w:hyperlink r:id="rId30">
+      <w:hyperlink r:id="rId33">
         <w:r>
           <w:rPr>
             <w:rStyle w:val="Hyperlink"/>
@@ -324,7 +440,7 @@
           <w:numId w:val="1003"/>
         </w:numPr>
       </w:pPr>
-      <w:hyperlink r:id="rId31">
+      <w:hyperlink r:id="rId34">
         <w:r>
           <w:rPr>
             <w:rStyle w:val="Hyperlink"/>
@@ -347,7 +463,7 @@
           <w:numId w:val="1003"/>
         </w:numPr>
       </w:pPr>
-      <w:hyperlink r:id="rId32">
+      <w:hyperlink r:id="rId35">
         <w:r>
           <w:rPr>
             <w:rStyle w:val="Hyperlink"/>
@@ -382,7 +498,7 @@
           <w:numId w:val="1003"/>
         </w:numPr>
       </w:pPr>
-      <w:hyperlink r:id="rId33">
+      <w:hyperlink r:id="rId36">
         <w:r>
           <w:rPr>
             <w:rStyle w:val="Hyperlink"/>
@@ -405,7 +521,7 @@
           <w:numId w:val="1003"/>
         </w:numPr>
       </w:pPr>
-      <w:hyperlink r:id="rId34">
+      <w:hyperlink r:id="rId37">
         <w:r>
           <w:rPr>
             <w:rStyle w:val="Hyperlink"/>
@@ -443,7 +559,7 @@
           <w:numId w:val="1003"/>
         </w:numPr>
       </w:pPr>
-      <w:hyperlink r:id="rId35">
+      <w:hyperlink r:id="rId38">
         <w:r>
           <w:rPr>
             <w:rStyle w:val="Hyperlink"/>
@@ -468,7 +584,7 @@
       <w:r>
         <w:t xml:space="preserve"> </w:t>
       </w:r>
-      <w:hyperlink r:id="rId36">
+      <w:hyperlink r:id="rId39">
         <w:r>
           <w:rPr>
             <w:rStyle w:val="Hyperlink"/>
@@ -483,8 +599,8 @@
         <w:t xml:space="preserve">which was intended to be a specialised high-speed driver module for legal aid calculations. This module was eventually abandoned because its memory requirements were too mich for the relatively underpowered laptop chosen to host the model.</w:t>
       </w:r>
     </w:p>
-    <w:bookmarkEnd w:id="37"/>
-    <w:bookmarkStart w:id="43" w:name="taxes-and-benefits"/>
+    <w:bookmarkEnd w:id="40"/>
+    <w:bookmarkStart w:id="48" w:name="taxes-and-benefits"/>
     <w:p>
       <w:pPr>
         <w:pStyle w:val="Heading3"/>
@@ -561,18 +677,18 @@
                 <wp:inline>
                   <wp:extent cx="152400" cy="152400"/>
                   <wp:effectExtent b="0" l="0" r="0" t="0"/>
-                  <wp:docPr descr="" title="" id="39" name="Picture"/>
+                  <wp:docPr descr="" title="" id="41" name="Picture"/>
                   <a:graphic>
                     <a:graphicData uri="http://schemas.openxmlformats.org/drawingml/2006/picture">
                       <pic:pic>
                         <pic:nvPicPr>
-                          <pic:cNvPr descr="/home/graham_s/tmp/quarto-cli/src/resources/formats/docx/note.png" id="40" name="Picture"/>
+                          <pic:cNvPr descr="/home/graham_s/tmp/quarto-cli/src/resources/formats/docx/note.png" id="42" name="Picture"/>
                           <pic:cNvPicPr>
                             <a:picLocks noChangeArrowheads="1" noChangeAspect="1"/>
                           </pic:cNvPicPr>
                         </pic:nvPicPr>
                         <pic:blipFill>
-                          <a:blip r:embed="rId38"/>
+                          <a:blip r:embed="rId24"/>
                           <a:stretch>
                             <a:fillRect/>
                           </a:stretch>
@@ -658,7 +774,7 @@
             <w:r>
               <w:t xml:space="preserve"> </w:t>
             </w:r>
-            <w:hyperlink r:id="rId41">
+            <w:hyperlink r:id="rId43">
               <w:r>
                 <w:rPr>
                   <w:rStyle w:val="Hyperlink"/>
@@ -676,7 +792,7 @@
               <w:rPr>
                 <w:rStyle w:val="FootnoteReference"/>
               </w:rPr>
-              <w:footnoteReference w:id="42"/>
+              <w:footnoteReference w:id="44"/>
             </w:r>
             <w:r>
               <w:t xml:space="preserve">.</w:t>
@@ -692,40 +808,68 @@
       <w:r>
         <w:t xml:space="preserve">Specification of the legal aid system came from the following documents:</w:t>
       </w:r>
-      <w:r>
-        <w:t xml:space="preserve"> </w:t>
-      </w:r>
-      <w:r>
-        <w:t xml:space="preserve">*</w:t>
-      </w:r>
-      <w:r>
-        <w:t xml:space="preserve"> </w:t>
-      </w:r>
-      <w:r>
-        <w:rPr>
-          <w:i/>
-          <w:iCs/>
-        </w:rPr>
-        <w:t xml:space="preserve"> </w:t>
-      </w:r>
-    </w:p>
-    <w:bookmarkEnd w:id="43"/>
-    <w:bookmarkStart w:id="44" w:name="calibration"/>
+    </w:p>
+    <w:p>
+      <w:pPr>
+        <w:pStyle w:val="Compact"/>
+        <w:numPr>
+          <w:ilvl w:val="0"/>
+          <w:numId w:val="1005"/>
+        </w:numPr>
+      </w:pPr>
+      <w:r>
+        <w:t xml:space="preserve">SLAB Civil Keycard</w:t>
+      </w:r>
+      <w:r>
+        <w:rPr>
+          <w:rStyle w:val="FootnoteReference"/>
+        </w:rPr>
+        <w:footnoteReference w:id="45"/>
+      </w:r>
+    </w:p>
+    <w:p>
+      <w:pPr>
+        <w:pStyle w:val="Compact"/>
+        <w:numPr>
+          <w:ilvl w:val="0"/>
+          <w:numId w:val="1005"/>
+        </w:numPr>
+      </w:pPr>
+      <w:r>
+        <w:t xml:space="preserve">Financial eligibility for civil legal aid: general conditions and limits</w:t>
+      </w:r>
+      <w:r>
+        <w:rPr>
+          <w:rStyle w:val="FootnoteReference"/>
+        </w:rPr>
+        <w:footnoteReference w:id="46"/>
+      </w:r>
+    </w:p>
+    <w:p>
+      <w:pPr>
+        <w:pStyle w:val="Compact"/>
+        <w:numPr>
+          <w:ilvl w:val="0"/>
+          <w:numId w:val="1005"/>
+        </w:numPr>
+      </w:pPr>
+      <w:r>
+        <w:t xml:space="preserve">The Civil Legal Aid (Scotland) Regulations 2002;</w:t>
+      </w:r>
+      <w:r>
+        <w:rPr>
+          <w:rStyle w:val="FootnoteReference"/>
+        </w:rPr>
+        <w:footnoteReference w:id="47"/>
+      </w:r>
+    </w:p>
+    <w:bookmarkEnd w:id="48"/>
+    <w:bookmarkStart w:id="53" w:name="testing"/>
     <w:p>
       <w:pPr>
         <w:pStyle w:val="Heading3"/>
       </w:pPr>
       <w:r>
-        <w:t xml:space="preserve">Calibration</w:t>
-      </w:r>
-    </w:p>
-    <w:bookmarkEnd w:id="44"/>
-    <w:bookmarkStart w:id="47" w:name="testing"/>
-    <w:p>
-      <w:pPr>
-        <w:pStyle w:val="Heading3"/>
-      </w:pPr>
-      <w:r>
         <w:t xml:space="preserve">Testing</w:t>
       </w:r>
     </w:p>
@@ -734,13 +878,36 @@
         <w:pStyle w:val="FirstParagraph"/>
       </w:pPr>
       <w:r>
-        <w:t xml:space="preserve">Core code is created test-first []. Material for the tests came mainly from the online Legal Aid Calculators [][]. The spreadsheet</w:t>
-      </w:r>
-      <w:r>
-        <w:t xml:space="preserve"> </w:t>
-      </w:r>
-      <w:r>
-        <w:t xml:space="preserve">[][] contains the raw test cases, which were translated into the testsuite ``[]. The testsuite also contains a number of</w:t>
+        <w:t xml:space="preserve">Core code is created test-first []. Material for the tests came mainly from the online Legal Aid Calculators.</w:t>
+      </w:r>
+      <w:r>
+        <w:rPr>
+          <w:rStyle w:val="FootnoteReference"/>
+        </w:rPr>
+        <w:footnoteReference w:id="49"/>
+      </w:r>
+      <w:r>
+        <w:t xml:space="preserve"> The spreadsheet</w:t>
+      </w:r>
+      <w:r>
+        <w:t xml:space="preserve"> </w:t>
+      </w:r>
+      <w:r>
+        <w:t xml:space="preserve">[testcalcs.ods][https://github.com/grahamstark/ScottishTaxBenefitModel.jl/blob/master/docs/legalaid/testcalcs.ods] contains the raw test cases, which were translated into the testsuite</w:t>
+      </w:r>
+      <w:r>
+        <w:t xml:space="preserve"> </w:t>
+      </w:r>
+      <w:hyperlink r:id="rId50">
+        <w:r>
+          <w:rPr>
+            <w:rStyle w:val="Hyperlink"/>
+          </w:rPr>
+          <w:t xml:space="preserve">legal_aid_calculations_tests.jl</w:t>
+        </w:r>
+      </w:hyperlink>
+      <w:r>
+        <w:t xml:space="preserve">. The testsuite also contains a number of</w:t>
       </w:r>
       <w:r>
         <w:t xml:space="preserve"> </w:t>
@@ -803,18 +970,18 @@
                 <wp:inline>
                   <wp:extent cx="152400" cy="152400"/>
                   <wp:effectExtent b="0" l="0" r="0" t="0"/>
-                  <wp:docPr descr="" title="" id="45" name="Picture"/>
+                  <wp:docPr descr="" title="" id="51" name="Picture"/>
                   <a:graphic>
                     <a:graphicData uri="http://schemas.openxmlformats.org/drawingml/2006/picture">
                       <pic:pic>
                         <pic:nvPicPr>
-                          <pic:cNvPr descr="/home/graham_s/tmp/quarto-cli/src/resources/formats/docx/note.png" id="46" name="Picture"/>
+                          <pic:cNvPr descr="/home/graham_s/tmp/quarto-cli/src/resources/formats/docx/note.png" id="52" name="Picture"/>
                           <pic:cNvPicPr>
                             <a:picLocks noChangeArrowheads="1" noChangeAspect="1"/>
                           </pic:cNvPicPr>
                         </pic:nvPicPr>
                         <pic:blipFill>
-                          <a:blip r:embed="rId38"/>
+                          <a:blip r:embed="rId24"/>
                           <a:stretch>
                             <a:fillRect/>
                           </a:stretch>
@@ -877,8 +1044,8 @@
         </w:tc>
       </w:tr>
     </w:tbl>
-    <w:bookmarkEnd w:id="47"/>
-    <w:bookmarkStart w:id="52" w:name="web-interface"/>
+    <w:bookmarkEnd w:id="53"/>
+    <w:bookmarkStart w:id="58" w:name="web-interface"/>
     <w:p>
       <w:pPr>
         <w:pStyle w:val="Heading3"/>
@@ -932,7 +1099,7 @@
       <w:r>
         <w:t xml:space="preserve"> </w:t>
       </w:r>
-      <w:hyperlink r:id="rId48">
+      <w:hyperlink r:id="rId54">
         <w:r>
           <w:rPr>
             <w:rStyle w:val="Hyperlink"/>
@@ -949,7 +1116,7 @@
       <w:r>
         <w:t xml:space="preserve"> </w:t>
       </w:r>
-      <w:hyperlink r:id="rId49">
+      <w:hyperlink r:id="rId55">
         <w:r>
           <w:rPr>
             <w:rStyle w:val="Hyperlink"/>
@@ -1006,18 +1173,18 @@
                 <wp:inline>
                   <wp:extent cx="152400" cy="152400"/>
                   <wp:effectExtent b="0" l="0" r="0" t="0"/>
-                  <wp:docPr descr="" title="" id="50" name="Picture"/>
+                  <wp:docPr descr="" title="" id="56" name="Picture"/>
                   <a:graphic>
                     <a:graphicData uri="http://schemas.openxmlformats.org/drawingml/2006/picture">
                       <pic:pic>
                         <pic:nvPicPr>
-                          <pic:cNvPr descr="/home/graham_s/tmp/quarto-cli/src/resources/formats/docx/note.png" id="51" name="Picture"/>
+                          <pic:cNvPr descr="/home/graham_s/tmp/quarto-cli/src/resources/formats/docx/note.png" id="57" name="Picture"/>
                           <pic:cNvPicPr>
                             <a:picLocks noChangeArrowheads="1" noChangeAspect="1"/>
                           </pic:cNvPicPr>
                         </pic:nvPicPr>
                         <pic:blipFill>
-                          <a:blip r:embed="rId38"/>
+                          <a:blip r:embed="rId24"/>
                           <a:stretch>
                             <a:fillRect/>
                           </a:stretch>
@@ -1082,7 +1249,7 @@
               <w:pStyle w:val="Compact"/>
               <w:numPr>
                 <w:ilvl w:val="0"/>
-                <w:numId w:val="1005"/>
+                <w:numId w:val="1006"/>
               </w:numPr>
             </w:pPr>
             <w:r>
@@ -1109,7 +1276,7 @@
               <w:pStyle w:val="Compact"/>
               <w:numPr>
                 <w:ilvl w:val="0"/>
-                <w:numId w:val="1005"/>
+                <w:numId w:val="1006"/>
               </w:numPr>
             </w:pPr>
             <w:r>
@@ -1121,7 +1288,7 @@
               <w:pStyle w:val="Compact"/>
               <w:numPr>
                 <w:ilvl w:val="0"/>
-                <w:numId w:val="1005"/>
+                <w:numId w:val="1006"/>
               </w:numPr>
             </w:pPr>
             <w:r>
@@ -1133,7 +1300,7 @@
               <w:pStyle w:val="Compact"/>
               <w:numPr>
                 <w:ilvl w:val="0"/>
-                <w:numId w:val="1005"/>
+                <w:numId w:val="1006"/>
               </w:numPr>
             </w:pPr>
             <w:r>
@@ -1145,7 +1312,7 @@
               <w:pStyle w:val="Compact"/>
               <w:numPr>
                 <w:ilvl w:val="0"/>
-                <w:numId w:val="1005"/>
+                <w:numId w:val="1006"/>
               </w:numPr>
             </w:pPr>
             <w:r>
@@ -1170,8 +1337,8 @@
         </w:tc>
       </w:tr>
     </w:tbl>
-    <w:bookmarkEnd w:id="52"/>
-    <w:bookmarkStart w:id="54" w:name="frs-data"/>
+    <w:bookmarkEnd w:id="58"/>
+    <w:bookmarkStart w:id="60" w:name="frs-data"/>
     <w:p>
       <w:pPr>
         <w:pStyle w:val="Heading3"/>
@@ -1191,14 +1358,14 @@
         <w:rPr>
           <w:rStyle w:val="FootnoteReference"/>
         </w:rPr>
-        <w:footnoteReference w:id="53"/>
+        <w:footnoteReference w:id="59"/>
       </w:r>
       <w:r>
         <w:t xml:space="preserve">. We use the public use FRS release which has a number of fields deleted for privacy reasons, though the deletions often seem arbitrary.</w:t>
       </w:r>
     </w:p>
-    <w:bookmarkEnd w:id="54"/>
-    <w:bookmarkStart w:id="64" w:name="matching"/>
+    <w:bookmarkEnd w:id="60"/>
+    <w:bookmarkStart w:id="82" w:name="matching"/>
     <w:p>
       <w:pPr>
         <w:pStyle w:val="Heading3"/>
@@ -1218,7 +1385,7 @@
         <w:rPr>
           <w:rStyle w:val="FootnoteReference"/>
         </w:rPr>
-        <w:footnoteReference w:id="55"/>
+        <w:footnoteReference w:id="61"/>
       </w:r>
       <w:r>
         <w:t xml:space="preserve"> </w:t>
@@ -1229,7 +1396,7 @@
       <w:r>
         <w:t xml:space="preserve"> </w:t>
       </w:r>
-      <w:hyperlink r:id="rId56">
+      <w:hyperlink r:id="rId62">
         <w:r>
           <w:rPr>
             <w:rStyle w:val="Hyperlink"/>
@@ -1244,7 +1411,7 @@
         <w:rPr>
           <w:rStyle w:val="FootnoteReference"/>
         </w:rPr>
-        <w:footnoteReference w:id="57"/>
+        <w:footnoteReference w:id="63"/>
       </w:r>
     </w:p>
     <w:p>
@@ -1330,7 +1497,7 @@
         <w:pStyle w:val="Compact"/>
         <w:numPr>
           <w:ilvl w:val="0"/>
-          <w:numId w:val="1006"/>
+          <w:numId w:val="1007"/>
         </w:numPr>
       </w:pPr>
       <w:r>
@@ -1342,7 +1509,7 @@
         <w:pStyle w:val="Compact"/>
         <w:numPr>
           <w:ilvl w:val="0"/>
-          <w:numId w:val="1006"/>
+          <w:numId w:val="1007"/>
         </w:numPr>
       </w:pPr>
       <w:r>
@@ -1354,7 +1521,7 @@
         <w:pStyle w:val="Compact"/>
         <w:numPr>
           <w:ilvl w:val="0"/>
-          <w:numId w:val="1006"/>
+          <w:numId w:val="1007"/>
         </w:numPr>
       </w:pPr>
       <w:r>
@@ -1366,7 +1533,7 @@
         <w:pStyle w:val="Compact"/>
         <w:numPr>
           <w:ilvl w:val="0"/>
-          <w:numId w:val="1006"/>
+          <w:numId w:val="1007"/>
         </w:numPr>
       </w:pPr>
       <w:r>
@@ -1378,7 +1545,7 @@
         <w:pStyle w:val="Compact"/>
         <w:numPr>
           <w:ilvl w:val="0"/>
-          <w:numId w:val="1006"/>
+          <w:numId w:val="1007"/>
         </w:numPr>
       </w:pPr>
       <w:r>
@@ -1390,7 +1557,7 @@
         <w:pStyle w:val="Compact"/>
         <w:numPr>
           <w:ilvl w:val="0"/>
-          <w:numId w:val="1006"/>
+          <w:numId w:val="1007"/>
         </w:numPr>
       </w:pPr>
       <w:r>
@@ -1402,7 +1569,7 @@
         <w:pStyle w:val="Compact"/>
         <w:numPr>
           <w:ilvl w:val="0"/>
-          <w:numId w:val="1006"/>
+          <w:numId w:val="1007"/>
         </w:numPr>
       </w:pPr>
       <w:r>
@@ -1414,7 +1581,7 @@
         <w:pStyle w:val="Compact"/>
         <w:numPr>
           <w:ilvl w:val="0"/>
-          <w:numId w:val="1006"/>
+          <w:numId w:val="1007"/>
         </w:numPr>
       </w:pPr>
       <w:r>
@@ -1426,7 +1593,7 @@
         <w:pStyle w:val="Compact"/>
         <w:numPr>
           <w:ilvl w:val="0"/>
-          <w:numId w:val="1006"/>
+          <w:numId w:val="1007"/>
         </w:numPr>
       </w:pPr>
       <w:r>
@@ -1438,7 +1605,7 @@
         <w:pStyle w:val="Compact"/>
         <w:numPr>
           <w:ilvl w:val="0"/>
-          <w:numId w:val="1006"/>
+          <w:numId w:val="1007"/>
         </w:numPr>
       </w:pPr>
       <w:r>
@@ -1450,7 +1617,7 @@
         <w:pStyle w:val="Compact"/>
         <w:numPr>
           <w:ilvl w:val="0"/>
-          <w:numId w:val="1006"/>
+          <w:numId w:val="1007"/>
         </w:numPr>
       </w:pPr>
       <w:r>
@@ -1493,7 +1660,7 @@
       <w:r>
         <w:t xml:space="preserve"> </w:t>
       </w:r>
-      <w:hyperlink r:id="rId58">
+      <w:hyperlink r:id="rId64">
         <w:r>
           <w:rPr>
             <w:rStyle w:val="Hyperlink"/>
@@ -1502,7 +1669,7 @@
         </w:r>
       </w:hyperlink>
     </w:p>
-    <w:bookmarkStart w:id="60" w:name="capital"/>
+    <w:bookmarkStart w:id="66" w:name="capital"/>
     <w:p>
       <w:pPr>
         <w:pStyle w:val="Heading4"/>
@@ -1516,20 +1683,74 @@
         <w:pStyle w:val="FirstParagraph"/>
       </w:pPr>
       <w:r>
+        <w:t xml:space="preserve">Modelling the capital test proved a struggle. The FRS has limited information on assets. A companion survey, the Wealth Assets Survey (WAS)</w:t>
+      </w:r>
+      <w:r>
         <w:rPr>
           <w:rStyle w:val="FootnoteReference"/>
         </w:rPr>
-        <w:footnoteReference w:id="59"/>
-      </w:r>
-    </w:p>
-    <w:bookmarkEnd w:id="60"/>
-    <w:bookmarkStart w:id="63" w:name="expenses"/>
+        <w:footnoteReference w:id="65"/>
+      </w:r>
+      <w:r>
+        <w:t xml:space="preserve"> </w:t>
+      </w:r>
+      <w:r>
+        <w:t xml:space="preserve">provides more comprehensive coverage. WAS figures are often much larger than FRS figures.</w:t>
+      </w:r>
+    </w:p>
+    <w:bookmarkEnd w:id="66"/>
+    <w:bookmarkStart w:id="69" w:name="frs"/>
     <w:p>
       <w:pPr>
         <w:pStyle w:val="Heading4"/>
       </w:pPr>
       <w:r>
-        <w:t xml:space="preserve">Expenses</w:t>
+        <w:t xml:space="preserve">FRS</w:t>
+      </w:r>
+    </w:p>
+    <w:p>
+      <w:pPr>
+        <w:pStyle w:val="FirstParagraph"/>
+      </w:pPr>
+      <w:r>
+        <w:t xml:space="preserve">FRS asset figures are for financial assets only and are recorded at individial, benefit unit and household levels.</w:t>
+      </w:r>
+      <w:r>
+        <w:t xml:space="preserve"> </w:t>
+      </w:r>
+      <w:r>
+        <w:t xml:space="preserve">The variables aim to record:</w:t>
+      </w:r>
+    </w:p>
+    <w:p>
+      <w:pPr>
+        <w:pStyle w:val="BlockText"/>
+      </w:pPr>
+      <w:r>
+        <w:t xml:space="preserve">“</w:t>
+      </w:r>
+      <w:r>
+        <w:t xml:space="preserve">The total value of all liquid assets, including fixed-term investments. Pound amounts are informed by responses to questions on the value of assets or, in some cases, estimated from the interest on the savings.</w:t>
+      </w:r>
+      <w:r>
+        <w:t xml:space="preserve">”</w:t>
+      </w:r>
+      <w:r>
+        <w:rPr>
+          <w:rStyle w:val="FootnoteReference"/>
+        </w:rPr>
+        <w:footnoteReference w:id="67"/>
+      </w:r>
+      <w:r>
+        <w:t xml:space="preserve">.</w:t>
+      </w:r>
+    </w:p>
+    <w:p>
+      <w:pPr>
+        <w:pStyle w:val="FirstParagraph"/>
+      </w:pPr>
+      <w:r>
+        <w:t xml:space="preserve">FRS asset data is recorded in several places:</w:t>
       </w:r>
     </w:p>
     <w:p>
@@ -1537,11 +1758,11 @@
         <w:pStyle w:val="Compact"/>
         <w:numPr>
           <w:ilvl w:val="0"/>
-          <w:numId w:val="1007"/>
+          <w:numId w:val="1008"/>
         </w:numPr>
       </w:pPr>
       <w:r>
-        <w:t xml:space="preserve">Housing - for owner occupiers the FRS normally just counts mortgage interest as a cost. We add in capital repayments though this is tricky to derive from FRS variables. Code is in</w:t>
+        <w:t xml:space="preserve">The</w:t>
       </w:r>
       <w:r>
         <w:t xml:space="preserve"> </w:t>
@@ -1550,13 +1771,13 @@
         <w:rPr>
           <w:rStyle w:val="VerbatimChar"/>
         </w:rPr>
-        <w:t xml:space="preserve">xx</w:t>
-      </w:r>
-      <w:r>
-        <w:t xml:space="preserve"> </w:t>
-      </w:r>
-      <w:r>
-        <w:t xml:space="preserve">function in the</w:t>
+        <w:t xml:space="preserve">assets</w:t>
+      </w:r>
+      <w:r>
+        <w:t xml:space="preserve"> </w:t>
+      </w:r>
+      <w:r>
+        <w:t xml:space="preserve">records, which record individual assets held by household members, and the</w:t>
       </w:r>
       <w:r>
         <w:t xml:space="preserve"> </w:t>
@@ -1565,13 +1786,13 @@
         <w:rPr>
           <w:rStyle w:val="VerbatimChar"/>
         </w:rPr>
-        <w:t xml:space="preserve">xxx</w:t>
-      </w:r>
-      <w:r>
-        <w:t xml:space="preserve"> </w:t>
-      </w:r>
-      <w:r>
-        <w:t xml:space="preserve">library.</w:t>
+        <w:t xml:space="preserve">accounts</w:t>
+      </w:r>
+      <w:r>
+        <w:t xml:space="preserve"> </w:t>
+      </w:r>
+      <w:r>
+        <w:t xml:space="preserve">record, which records interest receipts;</w:t>
       </w:r>
     </w:p>
     <w:p>
@@ -1579,11 +1800,86 @@
         <w:pStyle w:val="Compact"/>
         <w:numPr>
           <w:ilvl w:val="0"/>
-          <w:numId w:val="1007"/>
+          <w:numId w:val="1008"/>
         </w:numPr>
       </w:pPr>
       <w:r>
-        <w:t xml:space="preserve">Maintenance payments - ??</w:t>
+        <w:rPr>
+          <w:rStyle w:val="VerbatimChar"/>
+        </w:rPr>
+        <w:t xml:space="preserve">totcapb3</w:t>
+      </w:r>
+      <w:r>
+        <w:t xml:space="preserve"> </w:t>
+      </w:r>
+      <w:r>
+        <w:t xml:space="preserve">and</w:t>
+      </w:r>
+      <w:r>
+        <w:t xml:space="preserve"> </w:t>
+      </w:r>
+      <w:r>
+        <w:rPr>
+          <w:rStyle w:val="VerbatimChar"/>
+        </w:rPr>
+        <w:t xml:space="preserve">totcapb4</w:t>
+      </w:r>
+      <w:r>
+        <w:t xml:space="preserve">, which are ONS calculated total financial assets, constructed by summing the</w:t>
+      </w:r>
+      <w:r>
+        <w:t xml:space="preserve"> </w:t>
+      </w:r>
+      <w:r>
+        <w:rPr>
+          <w:rStyle w:val="VerbatimChar"/>
+        </w:rPr>
+        <w:t xml:space="preserve">assets</w:t>
+      </w:r>
+      <w:r>
+        <w:t xml:space="preserve"> </w:t>
+      </w:r>
+      <w:r>
+        <w:t xml:space="preserve">values and adding to that estimated assets from the</w:t>
+      </w:r>
+      <w:r>
+        <w:t xml:space="preserve"> </w:t>
+      </w:r>
+      <w:r>
+        <w:rPr>
+          <w:rStyle w:val="VerbatimChar"/>
+        </w:rPr>
+        <w:t xml:space="preserve">accounts</w:t>
+      </w:r>
+      <w:r>
+        <w:t xml:space="preserve"> </w:t>
+      </w:r>
+      <w:r>
+        <w:t xml:space="preserve">records for cases where</w:t>
+      </w:r>
+      <w:r>
+        <w:t xml:space="preserve"> </w:t>
+      </w:r>
+      <w:r>
+        <w:rPr>
+          <w:rStyle w:val="VerbatimChar"/>
+        </w:rPr>
+        <w:t xml:space="preserve">assets</w:t>
+      </w:r>
+      <w:r>
+        <w:t xml:space="preserve"> </w:t>
+      </w:r>
+      <w:r>
+        <w:t xml:space="preserve">are missing for some account type</w:t>
+      </w:r>
+      <w:r>
+        <w:rPr>
+          <w:rStyle w:val="FootnoteReference"/>
+        </w:rPr>
+        <w:footnoteReference w:id="68"/>
+      </w:r>
+      <w:r>
+        <w:t xml:space="preserve">. These are recorded at the benefit unit level;</w:t>
       </w:r>
     </w:p>
     <w:p>
@@ -1591,11 +1887,220 @@
         <w:pStyle w:val="Compact"/>
         <w:numPr>
           <w:ilvl w:val="0"/>
-          <w:numId w:val="1007"/>
+          <w:numId w:val="1008"/>
         </w:numPr>
       </w:pPr>
       <w:r>
-        <w:t xml:space="preserve">Debt repayments - use matched LCF data - COICOP code [XXX].</w:t>
+        <w:rPr>
+          <w:rStyle w:val="VerbatimChar"/>
+        </w:rPr>
+        <w:t xml:space="preserve">totsav</w:t>
+      </w:r>
+      <w:r>
+        <w:t xml:space="preserve">, which is a banded benefit unit level variable that’s supposed to be derived from the</w:t>
+      </w:r>
+      <w:r>
+        <w:t xml:space="preserve"> </w:t>
+      </w:r>
+      <w:r>
+        <w:rPr>
+          <w:rStyle w:val="VerbatimChar"/>
+        </w:rPr>
+        <w:t xml:space="preserve">totcap</w:t>
+      </w:r>
+      <w:r>
+        <w:t xml:space="preserve"> </w:t>
+      </w:r>
+      <w:r>
+        <w:t xml:space="preserve">variables, though it seems inconsistent with those in some cases.</w:t>
+      </w:r>
+    </w:p>
+    <w:p>
+      <w:pPr>
+        <w:pStyle w:val="FirstParagraph"/>
+      </w:pPr>
+      <w:r>
+        <w:t xml:space="preserve">FRS has no physical capital variables and no measure of net debt. (All these measure are non-negative)</w:t>
+      </w:r>
+    </w:p>
+    <w:p>
+      <w:pPr>
+        <w:pStyle w:val="BodyText"/>
+      </w:pPr>
+      <w:r>
+        <w:t xml:space="preserve">The 2007 Model used the</w:t>
+      </w:r>
+      <w:r>
+        <w:t xml:space="preserve"> </w:t>
+      </w:r>
+      <w:r>
+        <w:rPr>
+          <w:rStyle w:val="VerbatimChar"/>
+        </w:rPr>
+        <w:t xml:space="preserve">totsav</w:t>
+      </w:r>
+      <w:r>
+        <w:t xml:space="preserve"> </w:t>
+      </w:r>
+      <w:r>
+        <w:t xml:space="preserve">record exclusively.</w:t>
+      </w:r>
+    </w:p>
+    <w:bookmarkEnd w:id="69"/>
+    <w:bookmarkStart w:id="77" w:name="the-wealth-and-assets-survey-was"/>
+    <w:p>
+      <w:pPr>
+        <w:pStyle w:val="Heading4"/>
+      </w:pPr>
+      <w:r>
+        <w:t xml:space="preserve">The Wealth and Assets Survey (WAS)</w:t>
+      </w:r>
+    </w:p>
+    <w:p>
+      <w:pPr>
+        <w:pStyle w:val="FirstParagraph"/>
+      </w:pPr>
+      <w:r>
+        <w:t xml:space="preserve">The Wealth and Assets Survey (WAS).</w:t>
+      </w:r>
+      <w:r>
+        <w:rPr>
+          <w:rStyle w:val="FootnoteReference"/>
+        </w:rPr>
+        <w:footnoteReference w:id="70"/>
+      </w:r>
+      <w:r>
+        <w:t xml:space="preserve"> It has compehensive data on financial, physical, housing and pension wealth.</w:t>
+      </w:r>
+    </w:p>
+    <w:p>
+      <w:pPr>
+        <w:pStyle w:val="BodyText"/>
+      </w:pPr>
+      <w:r>
+        <w:t xml:space="preserve">An alternative we explored was to impute wealth onto the FRS from WAS. We did this using a linear regression on household characteristics (Code for this is in the files:</w:t>
+      </w:r>
+      <w:r>
+        <w:t xml:space="preserve"> </w:t>
+      </w:r>
+      <w:r>
+        <w:rPr>
+          <w:rStyle w:val="VerbatimChar"/>
+        </w:rPr>
+        <w:t xml:space="preserve">load_was.jl</w:t>
+      </w:r>
+      <w:r>
+        <w:t xml:space="preserve"> </w:t>
+      </w:r>
+      <w:r>
+        <w:t xml:space="preserve">and</w:t>
+      </w:r>
+      <w:r>
+        <w:t xml:space="preserve"> </w:t>
+      </w:r>
+      <w:r>
+        <w:rPr>
+          <w:rStyle w:val="VerbatimChar"/>
+        </w:rPr>
+        <w:t xml:space="preserve">wealth_regressions.jl</w:t>
+      </w:r>
+      <w:r>
+        <w:t xml:space="preserve"> </w:t>
+      </w:r>
+      <w:r>
+        <w:t xml:space="preserve">in the [https://github.com/grahamstark/ScottishTaxBenefitModel.jl/blob/master/regressions/(https://github.com/grahamstark/ScottishTaxBenefitModel.jl/blob/master/regressions/)] folder)</w:t>
+      </w:r>
+    </w:p>
+    <w:p>
+      <w:pPr>
+        <w:pStyle w:val="Compact"/>
+        <w:numPr>
+          <w:ilvl w:val="0"/>
+          <w:numId w:val="1009"/>
+        </w:numPr>
+      </w:pPr>
+      <w:r>
+        <w:rPr>
+          <w:rStyle w:val="VerbatimChar"/>
+        </w:rPr>
+        <w:t xml:space="preserve">HphysWR7</w:t>
+      </w:r>
+      <w:r>
+        <w:t xml:space="preserve"> </w:t>
+      </w:r>
+      <w:r>
+        <w:t xml:space="preserve">- Total Physical Wealth</w:t>
+      </w:r>
+    </w:p>
+    <w:p>
+      <w:pPr>
+        <w:pStyle w:val="Compact"/>
+        <w:numPr>
+          <w:ilvl w:val="0"/>
+          <w:numId w:val="1009"/>
+        </w:numPr>
+      </w:pPr>
+      <w:r>
+        <w:rPr>
+          <w:rStyle w:val="VerbatimChar"/>
+        </w:rPr>
+        <w:t xml:space="preserve">HPropWR7</w:t>
+      </w:r>
+      <w:r>
+        <w:t xml:space="preserve"> </w:t>
+      </w:r>
+      <w:r>
+        <w:t xml:space="preserve">- Total net property wealth</w:t>
+      </w:r>
+    </w:p>
+    <w:p>
+      <w:pPr>
+        <w:pStyle w:val="Compact"/>
+        <w:numPr>
+          <w:ilvl w:val="0"/>
+          <w:numId w:val="1009"/>
+        </w:numPr>
+      </w:pPr>
+      <w:r>
+        <w:rPr>
+          <w:rStyle w:val="VerbatimChar"/>
+        </w:rPr>
+        <w:t xml:space="preserve">TOTPENR7_aggr</w:t>
+      </w:r>
+      <w:r>
+        <w:t xml:space="preserve"> </w:t>
+      </w:r>
+      <w:r>
+        <w:t xml:space="preserve">- HH Value of total pensions</w:t>
+      </w:r>
+    </w:p>
+    <w:p>
+      <w:pPr>
+        <w:pStyle w:val="Compact"/>
+        <w:numPr>
+          <w:ilvl w:val="0"/>
+          <w:numId w:val="1009"/>
+        </w:numPr>
+      </w:pPr>
+      <w:r>
+        <w:rPr>
+          <w:rStyle w:val="VerbatimChar"/>
+        </w:rPr>
+        <w:t xml:space="preserve">HFINWNTR7_Sum</w:t>
+      </w:r>
+      <w:r>
+        <w:t xml:space="preserve"> </w:t>
+      </w:r>
+      <w:r>
+        <w:t xml:space="preserve">- Household Net Financial wealth</w:t>
+      </w:r>
+    </w:p>
+    <w:p>
+      <w:pPr>
+        <w:pStyle w:val="FirstParagraph"/>
+      </w:pPr>
+      <w:r>
+        <w:t xml:space="preserve">All at the household level. Regresions were in logs. All except net pension wealth can be negative, so seperate regression were run for net debtors and creditors, and a probit was used to predict whether a household had net positive assets of each type.</w:t>
       </w:r>
     </w:p>
     <w:tbl>
@@ -1629,7 +2134,7 @@
           </w:tcPr>
           <w:p>
             <w:pPr>
-              <w:pStyle w:val="FirstParagraph"/>
+              <w:pStyle w:val="BodyText"/>
             </w:pPr>
             <w:pPr>
               <w:spacing w:before="0" w:after="0"/>
@@ -1640,18 +2145,18 @@
                 <wp:inline>
                   <wp:extent cx="152400" cy="152400"/>
                   <wp:effectExtent b="0" l="0" r="0" t="0"/>
-                  <wp:docPr descr="" title="" id="61" name="Picture"/>
+                  <wp:docPr descr="" title="" id="71" name="Picture"/>
                   <a:graphic>
                     <a:graphicData uri="http://schemas.openxmlformats.org/drawingml/2006/picture">
                       <pic:pic>
                         <pic:nvPicPr>
-                          <pic:cNvPr descr="/home/graham_s/tmp/quarto-cli/src/resources/formats/docx/note.png" id="62" name="Picture"/>
+                          <pic:cNvPr descr="/home/graham_s/tmp/quarto-cli/src/resources/formats/docx/note.png" id="72" name="Picture"/>
                           <pic:cNvPicPr>
                             <a:picLocks noChangeArrowheads="1" noChangeAspect="1"/>
                           </pic:cNvPicPr>
                         </pic:nvPicPr>
                         <pic:blipFill>
-                          <a:blip r:embed="rId38"/>
+                          <a:blip r:embed="rId24"/>
                           <a:stretch>
                             <a:fillRect/>
                           </a:stretch>
@@ -1708,21 +2213,150 @@
               <w:spacing w:before="16" w:after="16"/>
             </w:pPr>
             <w:r>
-              <w:t xml:space="preserve">Expense fields seem low. It is known that average expenses for maintenance contributions, debt repayments and work expenses are much lower on average in the FRS than in SLAB administrative data. This may simply be a selection problem but needs more investigation. Debt in particular could be reworked. Note that student loans are mostly paid through income tax and thus automatically deducted from the model’s income tax calculation.</w:t>
+              <w:t xml:space="preserve">These regressions were a holdover from a previous project modelling a wealth tax. Modelling wealth from regressions is hard because wealth is highly skewed and because of the need to model net positives and negative seperately. In retrospect it would have likely been preferable to use data matching rather than regressions here.</w:t>
             </w:r>
           </w:p>
         </w:tc>
       </w:tr>
     </w:tbl>
-    <w:bookmarkEnd w:id="63"/>
-    <w:bookmarkEnd w:id="64"/>
-    <w:bookmarkStart w:id="66" w:name="scottish-crime-and-justice-survey-scjs"/>
-    <w:p>
-      <w:pPr>
-        <w:pStyle w:val="Heading3"/>
-      </w:pPr>
-      <w:r>
-        <w:t xml:space="preserve">Scottish Crime and Justice Survey (SCJS)</w:t>
+    <w:p>
+      <w:pPr>
+        <w:pStyle w:val="BodyText"/>
+      </w:pPr>
+      <w:r>
+        <w:t xml:space="preserve">We also developed a hybrid method which we took the higher of the</w:t>
+      </w:r>
+      <w:r>
+        <w:t xml:space="preserve"> </w:t>
+      </w:r>
+      <w:r>
+        <w:rPr>
+          <w:rStyle w:val="VerbatimChar"/>
+        </w:rPr>
+        <w:t xml:space="preserve">totsav</w:t>
+      </w:r>
+      <w:r>
+        <w:t xml:space="preserve"> </w:t>
+      </w:r>
+      <w:r>
+        <w:t xml:space="preserve">and</w:t>
+      </w:r>
+      <w:r>
+        <w:t xml:space="preserve"> </w:t>
+      </w:r>
+      <w:r>
+        <w:rPr>
+          <w:rStyle w:val="VerbatimChar"/>
+        </w:rPr>
+        <w:t xml:space="preserve">totcapb3</w:t>
+      </w:r>
+      <w:r>
+        <w:t xml:space="preserve"> </w:t>
+      </w:r>
+      <w:r>
+        <w:t xml:space="preserve">FRS variables and then inferred physical wealth as 60% of financial wealth, since this is roughly the ratio between the two in WAS. There is no great logic to this but it may be the best we can do with the data we have.</w:t>
+      </w:r>
+    </w:p>
+    <w:p>
+      <w:pPr>
+        <w:pStyle w:val="BodyText"/>
+      </w:pPr>
+      <w:r>
+        <w:t xml:space="preserve">The upshot of this is that we have three different measures of financial wealth, with no very clear story to tell about which is the best. The differences between the FRS measures and the WAS measure is very striking</w:t>
+      </w:r>
+      <w:r>
+        <w:rPr>
+          <w:rStyle w:val="FootnoteReference"/>
+        </w:rPr>
+        <w:footnoteReference w:id="73"/>
+      </w:r>
+      <w:r>
+        <w:t xml:space="preserve">. All three measures are selectable from the model front-end. Below are summary statics for our three financial wealth measures and a frequency plot in levels and logs. Note how much larger the WAS measure is, and that WAS financial wealth can be negative.</w:t>
+      </w:r>
+    </w:p>
+    <w:p>
+      <w:pPr>
+        <w:pStyle w:val="BodyText"/>
+      </w:pPr>
+      <w:r>
+        <w:t xml:space="preserve">FRS</w:t>
+      </w:r>
+      <w:r>
+        <w:t xml:space="preserve"> </w:t>
+      </w:r>
+      <w:r>
+        <w:rPr>
+          <w:rStyle w:val="VerbatimChar"/>
+        </w:rPr>
+        <w:t xml:space="preserve">totcapb3</w:t>
+      </w:r>
+      <w:r>
+        <w:t xml:space="preserve">:</w:t>
+      </w:r>
+    </w:p>
+    <w:p>
+      <w:pPr>
+        <w:pStyle w:val="SourceCode"/>
+      </w:pPr>
+      <w:r>
+        <w:rPr>
+          <w:rStyle w:val="VerbatimChar"/>
+        </w:rPr>
+        <w:t xml:space="preserve">Mean:           49956.744418</w:t>
+      </w:r>
+      <w:r>
+        <w:br/>
+      </w:r>
+      <w:r>
+        <w:rPr>
+          <w:rStyle w:val="VerbatimChar"/>
+        </w:rPr>
+        <w:t xml:space="preserve">Std. Deviation: 341989.645891</w:t>
+      </w:r>
+      <w:r>
+        <w:br/>
+      </w:r>
+      <w:r>
+        <w:rPr>
+          <w:rStyle w:val="VerbatimChar"/>
+        </w:rPr>
+        <w:t xml:space="preserve">Minimum:        0.000000</w:t>
+      </w:r>
+      <w:r>
+        <w:br/>
+      </w:r>
+      <w:r>
+        <w:rPr>
+          <w:rStyle w:val="VerbatimChar"/>
+        </w:rPr>
+        <w:t xml:space="preserve">1st Quartile:   0.000000</w:t>
+      </w:r>
+      <w:r>
+        <w:br/>
+      </w:r>
+      <w:r>
+        <w:rPr>
+          <w:rStyle w:val="VerbatimChar"/>
+        </w:rPr>
+        <w:t xml:space="preserve">Median:         2200.000000</w:t>
+      </w:r>
+      <w:r>
+        <w:br/>
+      </w:r>
+      <w:r>
+        <w:rPr>
+          <w:rStyle w:val="VerbatimChar"/>
+        </w:rPr>
+        <w:t xml:space="preserve">3rd Quartile:   15000.000000</w:t>
+      </w:r>
+      <w:r>
+        <w:br/>
+      </w:r>
+      <w:r>
+        <w:rPr>
+          <w:rStyle w:val="VerbatimChar"/>
+        </w:rPr>
+        <w:t xml:space="preserve">Maximum:        14220994.478282</w:t>
       </w:r>
     </w:p>
     <w:p>
@@ -1730,29 +2364,72 @@
         <w:pStyle w:val="FirstParagraph"/>
       </w:pPr>
       <w:r>
-        <w:t xml:space="preserve">As an aside, the original proposal was to use SCJS</w:t>
-      </w:r>
-      <w:r>
-        <w:rPr>
-          <w:rStyle w:val="FootnoteReference"/>
-        </w:rPr>
-        <w:footnoteReference w:id="65"/>
-      </w:r>
-      <w:r>
-        <w:t xml:space="preserve"> </w:t>
-      </w:r>
-      <w:r>
-        <w:t xml:space="preserve">to model the likelihood of households experiencing a problem requiring legal advice. Some initial work was carried out which produced promising but this was abandoned on SLAB’s instructions. It could well be worth returning to this, perhaps as a stand-alone piece of work.</w:t>
-      </w:r>
-    </w:p>
-    <w:bookmarkEnd w:id="66"/>
-    <w:bookmarkStart w:id="67" w:name="slab-datasets"/>
-    <w:p>
-      <w:pPr>
-        <w:pStyle w:val="Heading3"/>
-      </w:pPr>
-      <w:r>
-        <w:t xml:space="preserve">SLAB Datasets</w:t>
+        <w:t xml:space="preserve">FRS Hybrid Method:</w:t>
+      </w:r>
+    </w:p>
+    <w:p>
+      <w:pPr>
+        <w:pStyle w:val="SourceCode"/>
+      </w:pPr>
+      <w:r>
+        <w:rPr>
+          <w:rStyle w:val="VerbatimChar"/>
+        </w:rPr>
+        <w:t xml:space="preserve">Mean:           57846.211156</w:t>
+      </w:r>
+      <w:r>
+        <w:br/>
+      </w:r>
+      <w:r>
+        <w:rPr>
+          <w:rStyle w:val="VerbatimChar"/>
+        </w:rPr>
+        <w:t xml:space="preserve">Std. Deviation: 343156.049386</w:t>
+      </w:r>
+      <w:r>
+        <w:br/>
+      </w:r>
+      <w:r>
+        <w:rPr>
+          <w:rStyle w:val="VerbatimChar"/>
+        </w:rPr>
+        <w:t xml:space="preserve">Minimum:        0.000000</w:t>
+      </w:r>
+      <w:r>
+        <w:br/>
+      </w:r>
+      <w:r>
+        <w:rPr>
+          <w:rStyle w:val="VerbatimChar"/>
+        </w:rPr>
+        <w:t xml:space="preserve">1st Quartile:   0.000000</w:t>
+      </w:r>
+      <w:r>
+        <w:br/>
+      </w:r>
+      <w:r>
+        <w:rPr>
+          <w:rStyle w:val="VerbatimChar"/>
+        </w:rPr>
+        <w:t xml:space="preserve">Median:         5505.000000</w:t>
+      </w:r>
+      <w:r>
+        <w:br/>
+      </w:r>
+      <w:r>
+        <w:rPr>
+          <w:rStyle w:val="VerbatimChar"/>
+        </w:rPr>
+        <w:t xml:space="preserve">3rd Quartile:   31707.500000</w:t>
+      </w:r>
+      <w:r>
+        <w:br/>
+      </w:r>
+      <w:r>
+        <w:rPr>
+          <w:rStyle w:val="VerbatimChar"/>
+        </w:rPr>
+        <w:t xml:space="preserve">Maximum:        14220994.478282</w:t>
       </w:r>
     </w:p>
     <w:p>
@@ -1760,48 +2437,72 @@
         <w:pStyle w:val="FirstParagraph"/>
       </w:pPr>
       <w:r>
-        <w:t xml:space="preserve">Anonymised versions of the complete SLAB Civil and AA payments data for 2022/3 were supplied. These are the files XX and XX.</w:t>
-      </w:r>
-      <w:r>
-        <w:t xml:space="preserve"> </w:t>
-      </w:r>
-      <w:r>
-        <w:t xml:space="preserve">These were used in the production of cost and caseload estimates. The procedure is crude, but the same as used in the 2007 study. The module</w:t>
-      </w:r>
-      <w:r>
-        <w:t xml:space="preserve"> </w:t>
-      </w:r>
+        <w:t xml:space="preserve">WAS IMPUTATION:</w:t>
+      </w:r>
+    </w:p>
+    <w:p>
+      <w:pPr>
+        <w:pStyle w:val="SourceCode"/>
+      </w:pPr>
       <w:r>
         <w:rPr>
           <w:rStyle w:val="VerbatimChar"/>
         </w:rPr>
-        <w:t xml:space="preserve">LegalAidData.jl</w:t>
-      </w:r>
-      <w:r>
-        <w:t xml:space="preserve"> </w:t>
-      </w:r>
-      <w:r>
-        <w:t xml:space="preserve">crosstabs the payment data by age group, sex/gender, case type, and entitlement level (passported/full entitlement/with contribition) and these are matched against crosstabs from the model by age/sex/estimated entitlement level to give estimates of the propensity of each entitlement group to claim legal aid. This is a crude procedure which at times produces questionable results such as the propensities for contributory benefit units sometimes being higher than for passported/fully entitled benefit units.</w:t>
-      </w:r>
-    </w:p>
-    <w:bookmarkEnd w:id="67"/>
-    <w:bookmarkStart w:id="68" w:name="updating-and-maintenance"/>
-    <w:p>
-      <w:pPr>
-        <w:pStyle w:val="Heading3"/>
-      </w:pPr>
-      <w:r>
-        <w:t xml:space="preserve">Updating and Maintenance</w:t>
-      </w:r>
-    </w:p>
-    <w:bookmarkEnd w:id="68"/>
-    <w:bookmarkStart w:id="72" w:name="todods"/>
-    <w:p>
-      <w:pPr>
-        <w:pStyle w:val="Heading3"/>
-      </w:pPr>
-      <w:r>
-        <w:t xml:space="preserve">TODODs</w:t>
+        <w:t xml:space="preserve">Mean:           152488.665372</w:t>
+      </w:r>
+      <w:r>
+        <w:br/>
+      </w:r>
+      <w:r>
+        <w:rPr>
+          <w:rStyle w:val="VerbatimChar"/>
+        </w:rPr>
+        <w:t xml:space="preserve">Std. Deviation: 1352864.608534</w:t>
+      </w:r>
+      <w:r>
+        <w:br/>
+      </w:r>
+      <w:r>
+        <w:rPr>
+          <w:rStyle w:val="VerbatimChar"/>
+        </w:rPr>
+        <w:t xml:space="preserve">Minimum:        -1031504.371745</w:t>
+      </w:r>
+      <w:r>
+        <w:br/>
+      </w:r>
+      <w:r>
+        <w:rPr>
+          <w:rStyle w:val="VerbatimChar"/>
+        </w:rPr>
+        <w:t xml:space="preserve">1st Quartile:   552.542060</w:t>
+      </w:r>
+      <w:r>
+        <w:br/>
+      </w:r>
+      <w:r>
+        <w:rPr>
+          <w:rStyle w:val="VerbatimChar"/>
+        </w:rPr>
+        <w:t xml:space="preserve">Median:         9087.785520</w:t>
+      </w:r>
+      <w:r>
+        <w:br/>
+      </w:r>
+      <w:r>
+        <w:rPr>
+          <w:rStyle w:val="VerbatimChar"/>
+        </w:rPr>
+        <w:t xml:space="preserve">3rd Quartile:   56710.460409</w:t>
+      </w:r>
+      <w:r>
+        <w:br/>
+      </w:r>
+      <w:r>
+        <w:rPr>
+          <w:rStyle w:val="VerbatimChar"/>
+        </w:rPr>
+        <w:t xml:space="preserve">Maximum:        118888658.238608</w:t>
       </w:r>
     </w:p>
     <w:p>
@@ -1813,18 +2514,18 @@
           <wp:inline>
             <wp:extent cx="5334000" cy="4267200"/>
             <wp:effectExtent b="0" l="0" r="0" t="0"/>
-            <wp:docPr descr="" title="" id="70" name="Picture"/>
+            <wp:docPr descr="" title="" id="75" name="Picture"/>
             <a:graphic>
               <a:graphicData uri="http://schemas.openxmlformats.org/drawingml/2006/picture">
                 <pic:pic>
                   <pic:nvPicPr>
-                    <pic:cNvPr descr="index_files/figure-docx/cell-3-output-1.png" id="71" name="Picture"/>
+                    <pic:cNvPr descr="index_files/figure-docx/cell-3-output-1.png" id="76" name="Picture"/>
                     <pic:cNvPicPr>
                       <a:picLocks noChangeArrowheads="1" noChangeAspect="1"/>
                     </pic:cNvPicPr>
                   </pic:nvPicPr>
                   <pic:blipFill>
-                    <a:blip r:embed="rId69"/>
+                    <a:blip r:embed="rId74"/>
                     <a:stretch>
                       <a:fillRect/>
                     </a:stretch>
@@ -1851,23 +2552,704 @@
         </w:drawing>
       </w:r>
     </w:p>
-    <w:bookmarkEnd w:id="72"/>
-    <w:bookmarkStart w:id="96" w:name="references"/>
+    <w:bookmarkEnd w:id="77"/>
+    <w:bookmarkStart w:id="81" w:name="expenses"/>
+    <w:p>
+      <w:pPr>
+        <w:pStyle w:val="Heading4"/>
+      </w:pPr>
+      <w:r>
+        <w:t xml:space="preserve">Expenses</w:t>
+      </w:r>
+    </w:p>
+    <w:p>
+      <w:pPr>
+        <w:pStyle w:val="Compact"/>
+        <w:numPr>
+          <w:ilvl w:val="0"/>
+          <w:numId w:val="1010"/>
+        </w:numPr>
+      </w:pPr>
+      <w:r>
+        <w:t xml:space="preserve">Housing - for owner occupiers the FRS normally just counts mortgage interest as a cost. We add in capital repayments though this is tricky to derive from FRS variables. Code is in</w:t>
+      </w:r>
+      <w:r>
+        <w:t xml:space="preserve"> </w:t>
+      </w:r>
+      <w:r>
+        <w:rPr>
+          <w:rStyle w:val="VerbatimChar"/>
+        </w:rPr>
+        <w:t xml:space="preserve">mortage_capital_payments</w:t>
+      </w:r>
+      <w:r>
+        <w:t xml:space="preserve"> </w:t>
+      </w:r>
+      <w:r>
+        <w:t xml:space="preserve">function in the</w:t>
+      </w:r>
+      <w:r>
+        <w:t xml:space="preserve"> </w:t>
+      </w:r>
+      <w:r>
+        <w:rPr>
+          <w:rStyle w:val="VerbatimChar"/>
+        </w:rPr>
+        <w:t xml:space="preserve">Household_Mappings_FRS_Only.jl</w:t>
+      </w:r>
+      <w:r>
+        <w:t xml:space="preserve"> </w:t>
+      </w:r>
+      <w:r>
+        <w:t xml:space="preserve">module.</w:t>
+      </w:r>
+    </w:p>
+    <w:p>
+      <w:pPr>
+        <w:pStyle w:val="Compact"/>
+        <w:numPr>
+          <w:ilvl w:val="0"/>
+          <w:numId w:val="1010"/>
+        </w:numPr>
+      </w:pPr>
+      <w:r>
+        <w:t xml:space="preserve">Maintenance payments - this is the sum of the FRS</w:t>
+      </w:r>
+      <w:r>
+        <w:t xml:space="preserve"> </w:t>
+      </w:r>
+      <w:r>
+        <w:rPr>
+          <w:rStyle w:val="VerbatimChar"/>
+        </w:rPr>
+        <w:t xml:space="preserve">maint</w:t>
+      </w:r>
+      <w:r>
+        <w:t xml:space="preserve"> </w:t>
+      </w:r>
+      <w:r>
+        <w:t xml:space="preserve">records for each individual.</w:t>
+      </w:r>
+    </w:p>
+    <w:p>
+      <w:pPr>
+        <w:pStyle w:val="Compact"/>
+        <w:numPr>
+          <w:ilvl w:val="0"/>
+          <w:numId w:val="1010"/>
+        </w:numPr>
+      </w:pPr>
+      <w:r>
+        <w:t xml:space="preserve">Debt repayments - there is no FRS code for repayments other than student debt repayments, so for this we use matched LCF data - codes:</w:t>
+      </w:r>
+      <w:r>
+        <w:t xml:space="preserve"> </w:t>
+      </w:r>
+      <w:r>
+        <w:rPr>
+          <w:rStyle w:val="VerbatimChar"/>
+        </w:rPr>
+        <w:t xml:space="preserve">lcf.b237 + lcf.b238 + lcf.ck5316t + lcf.cc6211c</w:t>
+      </w:r>
+      <w:r>
+        <w:t xml:space="preserve">. See the</w:t>
+      </w:r>
+      <w:r>
+        <w:t xml:space="preserve"> </w:t>
+      </w:r>
+      <w:hyperlink r:id="rId64">
+        <w:r>
+          <w:rPr>
+            <w:rStyle w:val="Hyperlink"/>
+          </w:rPr>
+          <w:t xml:space="preserve">MatchingLibs.jl</w:t>
+        </w:r>
+      </w:hyperlink>
+      <w:r>
+        <w:t xml:space="preserve"> </w:t>
+      </w:r>
+      <w:r>
+        <w:t xml:space="preserve">package and</w:t>
+      </w:r>
+      <w:r>
+        <w:t xml:space="preserve"> </w:t>
+      </w:r>
+      <w:hyperlink r:id="rId78">
+        <w:r>
+          <w:rPr>
+            <w:rStyle w:val="Hyperlink"/>
+          </w:rPr>
+          <w:t xml:space="preserve">lcf_frs_matching.jl</w:t>
+        </w:r>
+      </w:hyperlink>
+      <w:r>
+        <w:t xml:space="preserve"> </w:t>
+      </w:r>
+      <w:r>
+        <w:t xml:space="preserve">script for more on how FRS and LCF are matched.</w:t>
+      </w:r>
+    </w:p>
+    <w:tbl>
+      <w:tblPr>
+        <w:tblStyle w:val="Table"/>
+        <w:tblLook w:firstRow="0" w:lastRow="0" w:firstColumn="0" w:lastColumn="0" w:noHBand="0" w:noVBand="0" w:val="0000"/>
+        <w:tblBorders>
+          <w:left w:val="single" w:sz="24" w:space="0" w:color="0758E5"/>
+          <w:right w:val="single" w:sz="4" w:space="0" w:color="0758E5"/>
+          <w:top w:val="single" w:sz="4" w:space="0" w:color="0758E5"/>
+          <w:bottom w:val="single" w:sz="4" w:space="0" w:color="0758E5"/>
+        </w:tblBorders>
+        <w:tblCellMar>
+          <w:left w:w="144" w:type="dxa"/>
+          <w:right w:w="144" w:type="dxa"/>
+        </w:tblCellMar>
+        <w:tblInd w:w="164" w:type="dxa"/>
+        <w:tblW w:type="pct" w:w="100%"/>
+      </w:tblPr>
+      <w:tr>
+        <w:trPr>
+          <w:cantSplit/>
+        </w:trPr>
+        <w:tc>
+          <w:tcPr>
+            <w:shd w:color="auto" w:fill="dae6fb" w:val="clear"/>
+            <w:tcMar>
+              <w:top w:w="92" w:type="dxa"/>
+              <w:bottom w:w="92" w:type="dxa"/>
+            </w:tcMar>
+          </w:tcPr>
+          <w:p>
+            <w:pPr>
+              <w:pStyle w:val="FirstParagraph"/>
+            </w:pPr>
+            <w:pPr>
+              <w:spacing w:before="0" w:after="0"/>
+              <w:textAlignment w:val="center"/>
+            </w:pPr>
+            <w:r>
+              <w:drawing>
+                <wp:inline>
+                  <wp:extent cx="152400" cy="152400"/>
+                  <wp:effectExtent b="0" l="0" r="0" t="0"/>
+                  <wp:docPr descr="" title="" id="79" name="Picture"/>
+                  <a:graphic>
+                    <a:graphicData uri="http://schemas.openxmlformats.org/drawingml/2006/picture">
+                      <pic:pic>
+                        <pic:nvPicPr>
+                          <pic:cNvPr descr="/home/graham_s/tmp/quarto-cli/src/resources/formats/docx/note.png" id="80" name="Picture"/>
+                          <pic:cNvPicPr>
+                            <a:picLocks noChangeArrowheads="1" noChangeAspect="1"/>
+                          </pic:cNvPicPr>
+                        </pic:nvPicPr>
+                        <pic:blipFill>
+                          <a:blip r:embed="rId24"/>
+                          <a:stretch>
+                            <a:fillRect/>
+                          </a:stretch>
+                        </pic:blipFill>
+                        <pic:spPr bwMode="auto">
+                          <a:xfrm>
+                            <a:off x="0" y="0"/>
+                            <a:ext cx="152400" cy="152400"/>
+                          </a:xfrm>
+                          <a:prstGeom prst="rect">
+                            <a:avLst/>
+                          </a:prstGeom>
+                          <a:noFill/>
+                          <a:ln w="9525">
+                            <a:noFill/>
+                            <a:headEnd/>
+                            <a:tailEnd/>
+                          </a:ln>
+                        </pic:spPr>
+                      </pic:pic>
+                    </a:graphicData>
+                  </a:graphic>
+                </wp:inline>
+              </w:drawing>
+            </w:r>
+            <w:r>
+              <w:t xml:space="preserve"> </w:t>
+            </w:r>
+            <w:r>
+              <w:t xml:space="preserve"> </w:t>
+            </w:r>
+            <w:r>
+              <w:t xml:space="preserve">Note</w:t>
+            </w:r>
+          </w:p>
+        </w:tc>
+      </w:tr>
+      <w:tr>
+        <w:trPr>
+          <w:cantSplit/>
+        </w:trPr>
+        <w:tc>
+          <w:tcPr>
+            <w:tcMar>
+              <w:top w:w="108" w:type="dxa"/>
+              <w:bottom w:w="108" w:type="dxa"/>
+            </w:tcMar>
+          </w:tcPr>
+          <w:p>
+            <w:pPr>
+              <w:pStyle w:val="BodyText"/>
+            </w:pPr>
+            <w:pPr>
+              <w:spacing w:before="16" w:after="16"/>
+            </w:pPr>
+            <w:r>
+              <w:t xml:space="preserve">Expense fields seem low. It is known that average expenses for maintenance contributions, debt repayments and work expenses are much lower on average in the FRS than in SLAB administrative data. This may simply be a selection problem but needs more investigation. Debt payments in particular could be reworked. Note that student loans are mostly paid through income tax and thus automatically deducted from the model’s income tax calculation.</w:t>
+            </w:r>
+          </w:p>
+        </w:tc>
+      </w:tr>
+    </w:tbl>
+    <w:bookmarkEnd w:id="81"/>
+    <w:bookmarkEnd w:id="82"/>
+    <w:bookmarkStart w:id="84" w:name="scottish-crime-and-justice-survey-scjs"/>
     <w:p>
       <w:pPr>
         <w:pStyle w:val="Heading3"/>
       </w:pPr>
       <w:r>
+        <w:t xml:space="preserve">Scottish Crime and Justice Survey (SCJS)</w:t>
+      </w:r>
+    </w:p>
+    <w:p>
+      <w:pPr>
+        <w:pStyle w:val="FirstParagraph"/>
+      </w:pPr>
+      <w:r>
+        <w:t xml:space="preserve">As an aside, the original proposal was to use SCJS</w:t>
+      </w:r>
+      <w:r>
+        <w:rPr>
+          <w:rStyle w:val="FootnoteReference"/>
+        </w:rPr>
+        <w:footnoteReference w:id="83"/>
+      </w:r>
+      <w:r>
+        <w:t xml:space="preserve"> </w:t>
+      </w:r>
+      <w:r>
+        <w:t xml:space="preserve">to model the likelihood of households experiencing a problem requiring legal advice. Some initial work was carried out which produced promising but this was abandoned on SLAB’s instructions. It could well be worth returning to this, perhaps as a stand-alone piece of work.</w:t>
+      </w:r>
+    </w:p>
+    <w:bookmarkEnd w:id="84"/>
+    <w:bookmarkStart w:id="85" w:name="slab-datasets"/>
+    <w:p>
+      <w:pPr>
+        <w:pStyle w:val="Heading3"/>
+      </w:pPr>
+      <w:r>
+        <w:t xml:space="preserve">SLAB Datasets</w:t>
+      </w:r>
+    </w:p>
+    <w:p>
+      <w:pPr>
+        <w:pStyle w:val="FirstParagraph"/>
+      </w:pPr>
+      <w:r>
+        <w:t xml:space="preserve">Anonymised versions of the complete SLAB Civil and AA payments data for 2022/3 were supplied. These were used in the production of cost and caseload estimates. The procedure is crude, but the same as used in the 2007 study. The module</w:t>
+      </w:r>
+      <w:r>
+        <w:t xml:space="preserve"> </w:t>
+      </w:r>
+      <w:r>
+        <w:rPr>
+          <w:rStyle w:val="VerbatimChar"/>
+        </w:rPr>
+        <w:t xml:space="preserve">LegalAidData.jl</w:t>
+      </w:r>
+      <w:r>
+        <w:t xml:space="preserve"> </w:t>
+      </w:r>
+      <w:r>
+        <w:t xml:space="preserve">crosstabs the payment data by age group, sex/gender, case type, and entitlement level (passported/full entitlement/with contribition) and these are matched against crosstabs from the model by age/sex/estimated entitlement level to give estimates of the propensity of each entitlement group to claim legal aid. This is a crude procedure which at times produces questionable results such as the propensities for contributory benefit units sometimes being higher than for passported/fully entitled benefit units.</w:t>
+      </w:r>
+    </w:p>
+    <w:bookmarkEnd w:id="85"/>
+    <w:bookmarkStart w:id="88" w:name="updating-and-maintenance"/>
+    <w:p>
+      <w:pPr>
+        <w:pStyle w:val="Heading3"/>
+      </w:pPr>
+      <w:r>
+        <w:t xml:space="preserve">Updating and Maintenance</w:t>
+      </w:r>
+    </w:p>
+    <w:tbl>
+      <w:tblPr>
+        <w:tblStyle w:val="Table"/>
+        <w:tblLook w:firstRow="0" w:lastRow="0" w:firstColumn="0" w:lastColumn="0" w:noHBand="0" w:noVBand="0" w:val="0000"/>
+        <w:tblBorders>
+          <w:left w:val="single" w:sz="24" w:space="0" w:color="0758E5"/>
+          <w:right w:val="single" w:sz="4" w:space="0" w:color="0758E5"/>
+          <w:top w:val="single" w:sz="4" w:space="0" w:color="0758E5"/>
+          <w:bottom w:val="single" w:sz="4" w:space="0" w:color="0758E5"/>
+        </w:tblBorders>
+        <w:tblCellMar>
+          <w:left w:w="144" w:type="dxa"/>
+          <w:right w:w="144" w:type="dxa"/>
+        </w:tblCellMar>
+        <w:tblInd w:w="164" w:type="dxa"/>
+        <w:tblW w:type="pct" w:w="100%"/>
+      </w:tblPr>
+      <w:tr>
+        <w:trPr>
+          <w:cantSplit/>
+        </w:trPr>
+        <w:tc>
+          <w:tcPr>
+            <w:shd w:color="auto" w:fill="dae6fb" w:val="clear"/>
+            <w:tcMar>
+              <w:top w:w="92" w:type="dxa"/>
+              <w:bottom w:w="92" w:type="dxa"/>
+            </w:tcMar>
+          </w:tcPr>
+          <w:p>
+            <w:pPr>
+              <w:pStyle w:val="FirstParagraph"/>
+            </w:pPr>
+            <w:pPr>
+              <w:spacing w:before="0" w:after="0"/>
+              <w:textAlignment w:val="center"/>
+            </w:pPr>
+            <w:r>
+              <w:drawing>
+                <wp:inline>
+                  <wp:extent cx="152400" cy="152400"/>
+                  <wp:effectExtent b="0" l="0" r="0" t="0"/>
+                  <wp:docPr descr="" title="" id="86" name="Picture"/>
+                  <a:graphic>
+                    <a:graphicData uri="http://schemas.openxmlformats.org/drawingml/2006/picture">
+                      <pic:pic>
+                        <pic:nvPicPr>
+                          <pic:cNvPr descr="/home/graham_s/tmp/quarto-cli/src/resources/formats/docx/note.png" id="87" name="Picture"/>
+                          <pic:cNvPicPr>
+                            <a:picLocks noChangeArrowheads="1" noChangeAspect="1"/>
+                          </pic:cNvPicPr>
+                        </pic:nvPicPr>
+                        <pic:blipFill>
+                          <a:blip r:embed="rId24"/>
+                          <a:stretch>
+                            <a:fillRect/>
+                          </a:stretch>
+                        </pic:blipFill>
+                        <pic:spPr bwMode="auto">
+                          <a:xfrm>
+                            <a:off x="0" y="0"/>
+                            <a:ext cx="152400" cy="152400"/>
+                          </a:xfrm>
+                          <a:prstGeom prst="rect">
+                            <a:avLst/>
+                          </a:prstGeom>
+                          <a:noFill/>
+                          <a:ln w="9525">
+                            <a:noFill/>
+                            <a:headEnd/>
+                            <a:tailEnd/>
+                          </a:ln>
+                        </pic:spPr>
+                      </pic:pic>
+                    </a:graphicData>
+                  </a:graphic>
+                </wp:inline>
+              </w:drawing>
+            </w:r>
+            <w:r>
+              <w:t xml:space="preserve"> </w:t>
+            </w:r>
+            <w:r>
+              <w:t xml:space="preserve"> </w:t>
+            </w:r>
+            <w:r>
+              <w:t xml:space="preserve">Note</w:t>
+            </w:r>
+          </w:p>
+        </w:tc>
+      </w:tr>
+      <w:tr>
+        <w:trPr>
+          <w:cantSplit/>
+        </w:trPr>
+        <w:tc>
+          <w:tcPr>
+            <w:tcMar>
+              <w:top w:w="108" w:type="dxa"/>
+              <w:bottom w:w="108" w:type="dxa"/>
+            </w:tcMar>
+          </w:tcPr>
+          <w:p>
+            <w:pPr>
+              <w:pStyle w:val="BodyText"/>
+            </w:pPr>
+            <w:pPr>
+              <w:spacing w:before="16" w:after="16"/>
+            </w:pPr>
+            <w:r>
+              <w:t xml:space="preserve">The model data is currently uprated to 2023 Q3 and the tax-benfit parameter system is as of November 2023. So there is a 2p reduction in National Insurance, a round of benefit uprating, and 6 months of wage and cost uprating that will have to be a applied. The Legal Aid parameters themselves are those currently in operation.</w:t>
+            </w:r>
+          </w:p>
+        </w:tc>
+      </w:tr>
+    </w:tbl>
+    <w:bookmarkEnd w:id="88"/>
+    <w:bookmarkStart w:id="124" w:name="references"/>
+    <w:p>
+      <w:pPr>
+        <w:pStyle w:val="Heading3"/>
+      </w:pPr>
+      <w:r>
         <w:t xml:space="preserve">References</w:t>
       </w:r>
     </w:p>
-    <w:bookmarkStart w:id="95" w:name="refs"/>
-    <w:bookmarkStart w:id="74" w:name="ref-buck_means_2001"/>
+    <w:bookmarkStart w:id="123" w:name="refs"/>
+    <w:bookmarkStart w:id="90" w:name="ref-slab_civil_2024"/>
     <w:p>
       <w:pPr>
         <w:pStyle w:val="Bibliography"/>
       </w:pPr>
       <w:r>
+        <w:t xml:space="preserve">Board, Scottish Legal Aid.</w:t>
+      </w:r>
+      <w:r>
+        <w:t xml:space="preserve"> </w:t>
+      </w:r>
+      <w:r>
+        <w:t xml:space="preserve">“Civil</w:t>
+      </w:r>
+      <w:r>
+        <w:t xml:space="preserve"> </w:t>
+      </w:r>
+      <w:r>
+        <w:t xml:space="preserve">Keycard</w:t>
+      </w:r>
+      <w:r>
+        <w:t xml:space="preserve">,”</w:t>
+      </w:r>
+      <w:r>
+        <w:t xml:space="preserve"> </w:t>
+      </w:r>
+      <w:r>
+        <w:t xml:space="preserve">2024.</w:t>
+      </w:r>
+      <w:r>
+        <w:t xml:space="preserve"> </w:t>
+      </w:r>
+      <w:hyperlink r:id="rId89">
+        <w:r>
+          <w:rPr>
+            <w:rStyle w:val="Hyperlink"/>
+          </w:rPr>
+          <w:t xml:space="preserve">https://www.slab.org.uk/solicitors/other-resources/key-cards/civil-keycard/</w:t>
+        </w:r>
+      </w:hyperlink>
+      <w:r>
+        <w:t xml:space="preserve">.</w:t>
+      </w:r>
+    </w:p>
+    <w:bookmarkEnd w:id="90"/>
+    <w:bookmarkStart w:id="92" w:name="ref-slab_aa_estimator_2024"/>
+    <w:p>
+      <w:pPr>
+        <w:pStyle w:val="Bibliography"/>
+      </w:pPr>
+      <w:r>
+        <w:t xml:space="preserve">———.</w:t>
+      </w:r>
+      <w:r>
+        <w:t xml:space="preserve"> </w:t>
+      </w:r>
+      <w:r>
+        <w:t xml:space="preserve">“Estimator: Advice and Assistance,”</w:t>
+      </w:r>
+      <w:r>
+        <w:t xml:space="preserve"> </w:t>
+      </w:r>
+      <w:r>
+        <w:t xml:space="preserve">2024.</w:t>
+      </w:r>
+      <w:r>
+        <w:t xml:space="preserve"> </w:t>
+      </w:r>
+      <w:hyperlink r:id="rId91">
+        <w:r>
+          <w:rPr>
+            <w:rStyle w:val="Hyperlink"/>
+          </w:rPr>
+          <w:t xml:space="preserve">https://www.slab.org.uk/new-to-legal-aid/eligibility-estimators/estimator-advice-and-assistance/</w:t>
+        </w:r>
+      </w:hyperlink>
+      <w:r>
+        <w:t xml:space="preserve">.</w:t>
+      </w:r>
+    </w:p>
+    <w:bookmarkEnd w:id="92"/>
+    <w:bookmarkStart w:id="94" w:name="ref-slab_financial_2024-1"/>
+    <w:p>
+      <w:pPr>
+        <w:pStyle w:val="Bibliography"/>
+      </w:pPr>
+      <w:r>
+        <w:t xml:space="preserve">———.</w:t>
+      </w:r>
+      <w:r>
+        <w:t xml:space="preserve"> </w:t>
+      </w:r>
+      <w:r>
+        <w:t xml:space="preserve">“Financial Eligibility for Civil Legal Aid: General Conditions and Limits,”</w:t>
+      </w:r>
+      <w:r>
+        <w:t xml:space="preserve"> </w:t>
+      </w:r>
+      <w:r>
+        <w:t xml:space="preserve">2024.</w:t>
+      </w:r>
+      <w:r>
+        <w:t xml:space="preserve"> </w:t>
+      </w:r>
+      <w:hyperlink r:id="rId93">
+        <w:r>
+          <w:rPr>
+            <w:rStyle w:val="Hyperlink"/>
+          </w:rPr>
+          <w:t xml:space="preserve">https://www.slab.org.uk/guidance/financial-eligibility-for-civil-legal-aid-general-conditions-and-limits/</w:t>
+        </w:r>
+      </w:hyperlink>
+      <w:r>
+        <w:t xml:space="preserve">.</w:t>
+      </w:r>
+    </w:p>
+    <w:bookmarkEnd w:id="94"/>
+    <w:bookmarkStart w:id="96" w:name="ref-slab_eligibility_2024"/>
+    <w:p>
+      <w:pPr>
+        <w:pStyle w:val="Bibliography"/>
+      </w:pPr>
+      <w:r>
+        <w:t xml:space="preserve">———.</w:t>
+      </w:r>
+      <w:r>
+        <w:t xml:space="preserve"> </w:t>
+      </w:r>
+      <w:r>
+        <w:t xml:space="preserve">“Ligibility Estimators,”</w:t>
+      </w:r>
+      <w:r>
+        <w:t xml:space="preserve"> </w:t>
+      </w:r>
+      <w:r>
+        <w:t xml:space="preserve">2024.</w:t>
+      </w:r>
+      <w:r>
+        <w:t xml:space="preserve"> </w:t>
+      </w:r>
+      <w:hyperlink r:id="rId95">
+        <w:r>
+          <w:rPr>
+            <w:rStyle w:val="Hyperlink"/>
+          </w:rPr>
+          <w:t xml:space="preserve">https://www.slab.org.uk/new-to-legal-aid/eligibility-estimators/</w:t>
+        </w:r>
+      </w:hyperlink>
+      <w:r>
+        <w:t xml:space="preserve">.</w:t>
+      </w:r>
+    </w:p>
+    <w:bookmarkEnd w:id="96"/>
+    <w:bookmarkStart w:id="98" w:name="ref-scottish_legal_aid_board_civil_2002"/>
+    <w:p>
+      <w:pPr>
+        <w:pStyle w:val="Bibliography"/>
+      </w:pPr>
+      <w:r>
+        <w:t xml:space="preserve">———.</w:t>
+      </w:r>
+      <w:r>
+        <w:t xml:space="preserve"> </w:t>
+      </w:r>
+      <w:r>
+        <w:t xml:space="preserve">“The</w:t>
+      </w:r>
+      <w:r>
+        <w:t xml:space="preserve"> </w:t>
+      </w:r>
+      <w:r>
+        <w:t xml:space="preserve">Civil</w:t>
+      </w:r>
+      <w:r>
+        <w:t xml:space="preserve"> </w:t>
+      </w:r>
+      <w:r>
+        <w:t xml:space="preserve">Legal</w:t>
+      </w:r>
+      <w:r>
+        <w:t xml:space="preserve"> </w:t>
+      </w:r>
+      <w:r>
+        <w:t xml:space="preserve">Aid</w:t>
+      </w:r>
+      <w:r>
+        <w:t xml:space="preserve"> </w:t>
+      </w:r>
+      <w:r>
+        <w:t xml:space="preserve">(</w:t>
+      </w:r>
+      <w:r>
+        <w:t xml:space="preserve">Scotland</w:t>
+      </w:r>
+      <w:r>
+        <w:t xml:space="preserve">)</w:t>
+      </w:r>
+      <w:r>
+        <w:t xml:space="preserve"> </w:t>
+      </w:r>
+      <w:r>
+        <w:t xml:space="preserve">Regulations</w:t>
+      </w:r>
+      <w:r>
+        <w:t xml:space="preserve"> </w:t>
+      </w:r>
+      <w:r>
+        <w:t xml:space="preserve">2002.”</w:t>
+      </w:r>
+      <w:r>
+        <w:t xml:space="preserve"> </w:t>
+      </w:r>
+      <w:r>
+        <w:rPr>
+          <w:i/>
+          <w:iCs/>
+        </w:rPr>
+        <w:t xml:space="preserve">Scottish Legal Aid Board</w:t>
+      </w:r>
+      <w:r>
+        <w:t xml:space="preserve">, 2002.</w:t>
+      </w:r>
+      <w:r>
+        <w:t xml:space="preserve"> </w:t>
+      </w:r>
+      <w:hyperlink r:id="rId97">
+        <w:r>
+          <w:rPr>
+            <w:rStyle w:val="Hyperlink"/>
+          </w:rPr>
+          <w:t xml:space="preserve">https://www.slab.org.uk/solicitors/legal-aid-legislation/civil-legal-aid-regulations/the-civil-legal-aid-scotland-regulations-2002/</w:t>
+        </w:r>
+      </w:hyperlink>
+      <w:r>
+        <w:t xml:space="preserve">.</w:t>
+      </w:r>
+    </w:p>
+    <w:bookmarkEnd w:id="98"/>
+    <w:bookmarkStart w:id="100" w:name="ref-buck_means_2001"/>
+    <w:p>
+      <w:pPr>
+        <w:pStyle w:val="Bibliography"/>
+      </w:pPr>
+      <w:r>
         <w:t xml:space="preserve">Buck, Alexy, and Graham Stark.</w:t>
       </w:r>
       <w:r>
@@ -1915,7 +3297,7 @@
       <w:r>
         <w:t xml:space="preserve"> </w:t>
       </w:r>
-      <w:hyperlink r:id="rId73">
+      <w:hyperlink r:id="rId99">
         <w:r>
           <w:rPr>
             <w:rStyle w:val="Hyperlink"/>
@@ -1927,8 +3309,8 @@
         <w:t xml:space="preserve">.</w:t>
       </w:r>
     </w:p>
-    <w:bookmarkEnd w:id="74"/>
-    <w:bookmarkStart w:id="76" w:name="ref-buck_simplicity_2003"/>
+    <w:bookmarkEnd w:id="100"/>
+    <w:bookmarkStart w:id="102" w:name="ref-buck_simplicity_2003"/>
     <w:p>
       <w:pPr>
         <w:pStyle w:val="Bibliography"/>
@@ -1961,7 +3343,7 @@
       <w:r>
         <w:t xml:space="preserve"> </w:t>
       </w:r>
-      <w:hyperlink r:id="rId75">
+      <w:hyperlink r:id="rId101">
         <w:r>
           <w:rPr>
             <w:rStyle w:val="Hyperlink"/>
@@ -1973,8 +3355,8 @@
         <w:t xml:space="preserve">.</w:t>
       </w:r>
     </w:p>
-    <w:bookmarkEnd w:id="76"/>
-    <w:bookmarkStart w:id="78" w:name="X4831ea55f50d8ecb556b8fa247b95c81f9dbb72"/>
+    <w:bookmarkEnd w:id="102"/>
+    <w:bookmarkStart w:id="104" w:name="X4831ea55f50d8ecb556b8fa247b95c81f9dbb72"/>
     <w:p>
       <w:pPr>
         <w:pStyle w:val="Bibliography"/>
@@ -2015,7 +3397,7 @@
       <w:r>
         <w:t xml:space="preserve"> </w:t>
       </w:r>
-      <w:hyperlink r:id="rId77">
+      <w:hyperlink r:id="rId103">
         <w:r>
           <w:rPr>
             <w:rStyle w:val="Hyperlink"/>
@@ -2027,8 +3409,8 @@
         <w:t xml:space="preserve">.</w:t>
       </w:r>
     </w:p>
-    <w:bookmarkEnd w:id="78"/>
-    <w:bookmarkStart w:id="80" w:name="ref-dorazio_statmatch_2022"/>
+    <w:bookmarkEnd w:id="104"/>
+    <w:bookmarkStart w:id="106" w:name="ref-dorazio_statmatch_2022"/>
     <w:p>
       <w:pPr>
         <w:pStyle w:val="Bibliography"/>
@@ -2090,7 +3472,7 @@
       <w:r>
         <w:t xml:space="preserve"> </w:t>
       </w:r>
-      <w:hyperlink r:id="rId79">
+      <w:hyperlink r:id="rId105">
         <w:r>
           <w:rPr>
             <w:rStyle w:val="Hyperlink"/>
@@ -2102,8 +3484,8 @@
         <w:t xml:space="preserve">.</w:t>
       </w:r>
     </w:p>
-    <w:bookmarkEnd w:id="80"/>
-    <w:bookmarkStart w:id="81" w:name="ref-digan_financial_2007"/>
+    <w:bookmarkEnd w:id="106"/>
+    <w:bookmarkStart w:id="107" w:name="ref-digan_financial_2007"/>
     <w:p>
       <w:pPr>
         <w:pStyle w:val="Bibliography"/>
@@ -2169,8 +3551,8 @@
         <w:t xml:space="preserve">Northern Ireland Legal Services Commission, 2007.</w:t>
       </w:r>
     </w:p>
-    <w:bookmarkEnd w:id="81"/>
-    <w:bookmarkStart w:id="83" w:name="X3ffb94628a60df3be3ad9c0a2681c2c261d339b"/>
+    <w:bookmarkEnd w:id="107"/>
+    <w:bookmarkStart w:id="109" w:name="X3ffb94628a60df3be3ad9c0a2681c2c261d339b"/>
     <w:p>
       <w:pPr>
         <w:pStyle w:val="Bibliography"/>
@@ -2223,7 +3605,7 @@
       <w:r>
         <w:t xml:space="preserve"> </w:t>
       </w:r>
-      <w:hyperlink r:id="rId82">
+      <w:hyperlink r:id="rId108">
         <w:r>
           <w:rPr>
             <w:rStyle w:val="Hyperlink"/>
@@ -2235,8 +3617,8 @@
         <w:t xml:space="preserve">.</w:t>
       </w:r>
     </w:p>
-    <w:bookmarkEnd w:id="83"/>
-    <w:bookmarkStart w:id="85" w:name="ref-scottish_government_scottish_2024-1"/>
+    <w:bookmarkEnd w:id="109"/>
+    <w:bookmarkStart w:id="111" w:name="ref-scottish_government_scottish_2024-1"/>
     <w:p>
       <w:pPr>
         <w:pStyle w:val="Bibliography"/>
@@ -2274,7 +3656,7 @@
       <w:r>
         <w:t xml:space="preserve"> </w:t>
       </w:r>
-      <w:hyperlink r:id="rId84">
+      <w:hyperlink r:id="rId110">
         <w:r>
           <w:rPr>
             <w:rStyle w:val="Hyperlink"/>
@@ -2286,8 +3668,8 @@
         <w:t xml:space="preserve">.</w:t>
       </w:r>
     </w:p>
-    <w:bookmarkEnd w:id="85"/>
-    <w:bookmarkStart w:id="86" w:name="ref-iacus_causal_2011"/>
+    <w:bookmarkEnd w:id="111"/>
+    <w:bookmarkStart w:id="112" w:name="ref-iacus_causal_2011"/>
     <w:p>
       <w:pPr>
         <w:pStyle w:val="Bibliography"/>
@@ -2363,8 +3745,8 @@
         <w:t xml:space="preserve">, 2011.</w:t>
       </w:r>
     </w:p>
-    <w:bookmarkEnd w:id="86"/>
-    <w:bookmarkStart w:id="88" w:name="ref-leulescu_statistical_2013"/>
+    <w:bookmarkEnd w:id="112"/>
+    <w:bookmarkStart w:id="114" w:name="ref-leulescu_statistical_2013"/>
     <w:p>
       <w:pPr>
         <w:pStyle w:val="Bibliography"/>
@@ -2387,7 +3769,7 @@
       <w:r>
         <w:t xml:space="preserve"> </w:t>
       </w:r>
-      <w:hyperlink r:id="rId87">
+      <w:hyperlink r:id="rId113">
         <w:r>
           <w:rPr>
             <w:rStyle w:val="Hyperlink"/>
@@ -2399,8 +3781,8 @@
         <w:t xml:space="preserve">.</w:t>
       </w:r>
     </w:p>
-    <w:bookmarkEnd w:id="88"/>
-    <w:bookmarkStart w:id="90" w:name="X226325e2b122d33049f205f7caf92ab3f24fb40"/>
+    <w:bookmarkEnd w:id="114"/>
+    <w:bookmarkStart w:id="116" w:name="X226325e2b122d33049f205f7caf92ab3f24fb40"/>
     <w:p>
       <w:pPr>
         <w:pStyle w:val="Bibliography"/>
@@ -2429,7 +3811,7 @@
       <w:r>
         <w:t xml:space="preserve"> </w:t>
       </w:r>
-      <w:hyperlink r:id="rId89">
+      <w:hyperlink r:id="rId115">
         <w:r>
           <w:rPr>
             <w:rStyle w:val="Hyperlink"/>
@@ -2441,8 +3823,8 @@
         <w:t xml:space="preserve">.</w:t>
       </w:r>
     </w:p>
-    <w:bookmarkEnd w:id="90"/>
-    <w:bookmarkStart w:id="92" w:name="ref-StarkSLAB"/>
+    <w:bookmarkEnd w:id="116"/>
+    <w:bookmarkStart w:id="118" w:name="ref-StarkSLAB"/>
     <w:p>
       <w:pPr>
         <w:pStyle w:val="Bibliography"/>
@@ -2465,7 +3847,7 @@
       <w:r>
         <w:t xml:space="preserve"> </w:t>
       </w:r>
-      <w:hyperlink r:id="rId91">
+      <w:hyperlink r:id="rId117">
         <w:r>
           <w:rPr>
             <w:rStyle w:val="Hyperlink"/>
@@ -2477,8 +3859,8 @@
         <w:t xml:space="preserve">.</w:t>
       </w:r>
     </w:p>
-    <w:bookmarkEnd w:id="92"/>
-    <w:bookmarkStart w:id="94" w:name="X6017f05900f14a2a448580a18e41f2de2220832"/>
+    <w:bookmarkEnd w:id="118"/>
+    <w:bookmarkStart w:id="120" w:name="X6017f05900f14a2a448580a18e41f2de2220832"/>
     <w:p>
       <w:pPr>
         <w:pStyle w:val="Bibliography"/>
@@ -2534,7 +3916,7 @@
       <w:r>
         <w:t xml:space="preserve"> </w:t>
       </w:r>
-      <w:hyperlink r:id="rId93">
+      <w:hyperlink r:id="rId119">
         <w:r>
           <w:rPr>
             <w:rStyle w:val="Hyperlink"/>
@@ -2546,10 +3928,68 @@
         <w:t xml:space="preserve">.</w:t>
       </w:r>
     </w:p>
-    <w:bookmarkEnd w:id="94"/>
-    <w:bookmarkEnd w:id="95"/>
-    <w:bookmarkEnd w:id="96"/>
-    <w:bookmarkEnd w:id="97"/>
+    <w:bookmarkEnd w:id="120"/>
+    <w:bookmarkStart w:id="122" w:name="X401b0b1cc47940390840948c60fcb5b755e96e4"/>
+    <w:p>
+      <w:pPr>
+        <w:pStyle w:val="Bibliography"/>
+      </w:pPr>
+      <w:r>
+        <w:t xml:space="preserve">———.</w:t>
+      </w:r>
+      <w:r>
+        <w:t xml:space="preserve"> </w:t>
+      </w:r>
+      <w:r>
+        <w:t xml:space="preserve">“Family</w:t>
+      </w:r>
+      <w:r>
+        <w:t xml:space="preserve"> </w:t>
+      </w:r>
+      <w:r>
+        <w:t xml:space="preserve">Resources</w:t>
+      </w:r>
+      <w:r>
+        <w:t xml:space="preserve"> </w:t>
+      </w:r>
+      <w:r>
+        <w:t xml:space="preserve">Survey</w:t>
+      </w:r>
+      <w:r>
+        <w:t xml:space="preserve">: Financial Year 2021 to 2022.”</w:t>
+      </w:r>
+      <w:r>
+        <w:t xml:space="preserve"> </w:t>
+      </w:r>
+      <w:r>
+        <w:rPr>
+          <w:i/>
+          <w:iCs/>
+        </w:rPr>
+        <w:t xml:space="preserve">GOV.UK</w:t>
+      </w:r>
+      <w:r>
+        <w:t xml:space="preserve">, 2023.</w:t>
+      </w:r>
+      <w:r>
+        <w:t xml:space="preserve"> </w:t>
+      </w:r>
+      <w:hyperlink r:id="rId121">
+        <w:r>
+          <w:rPr>
+            <w:rStyle w:val="Hyperlink"/>
+          </w:rPr>
+          <w:t xml:space="preserve">https://www.gov.uk/government/statistics/family-resources-survey-financial-year-2021-to-2022/family-resources-survey-financial-year-2021-to-2022</w:t>
+        </w:r>
+      </w:hyperlink>
+      <w:r>
+        <w:t xml:space="preserve">.</w:t>
+      </w:r>
+    </w:p>
+    <w:bookmarkEnd w:id="122"/>
+    <w:bookmarkEnd w:id="123"/>
+    <w:bookmarkEnd w:id="124"/>
+    <w:bookmarkEnd w:id="125"/>
     <w:sectPr/>
   </w:body>
 </w:document>
@@ -2701,7 +4141,7 @@
       </w:r>
     </w:p>
   </w:footnote>
-  <w:footnote w:id="42">
+  <w:footnote w:id="44">
     <w:p>
       <w:pPr>
         <w:pStyle w:val="FootnoteText"/>
@@ -2726,7 +4166,7 @@
       </w:r>
     </w:p>
   </w:footnote>
-  <w:footnote w:id="53">
+  <w:footnote w:id="45">
     <w:p>
       <w:pPr>
         <w:pStyle w:val="FootnoteText"/>
@@ -2741,50 +4181,26 @@
         <w:t xml:space="preserve"> </w:t>
       </w:r>
       <w:r>
-        <w:t xml:space="preserve">Work and Pensions,</w:t>
-      </w:r>
-      <w:r>
-        <w:t xml:space="preserve"> </w:t>
-      </w:r>
-      <w:r>
-        <w:t xml:space="preserve">“Family</w:t>
-      </w:r>
-      <w:r>
-        <w:t xml:space="preserve"> </w:t>
-      </w:r>
-      <w:r>
-        <w:t xml:space="preserve">Resources</w:t>
-      </w:r>
-      <w:r>
-        <w:t xml:space="preserve"> </w:t>
-      </w:r>
-      <w:r>
-        <w:t xml:space="preserve">Survey</w:t>
-      </w:r>
-      <w:r>
-        <w:t xml:space="preserve"> </w:t>
-      </w:r>
-      <w:r>
-        <w:t xml:space="preserve">-</w:t>
-      </w:r>
-      <w:r>
-        <w:t xml:space="preserve"> </w:t>
-      </w:r>
-      <w:r>
-        <w:t xml:space="preserve">GOV</w:t>
-      </w:r>
-      <w:r>
-        <w:t xml:space="preserve">.</w:t>
-      </w:r>
-      <w:r>
-        <w:t xml:space="preserve">UK</w:t>
+        <w:t xml:space="preserve">Board,</w:t>
+      </w:r>
+      <w:r>
+        <w:t xml:space="preserve"> </w:t>
+      </w:r>
+      <w:r>
+        <w:t xml:space="preserve">“Civil</w:t>
+      </w:r>
+      <w:r>
+        <w:t xml:space="preserve"> </w:t>
+      </w:r>
+      <w:r>
+        <w:t xml:space="preserve">Keycard</w:t>
       </w:r>
       <w:r>
         <w:t xml:space="preserve">.”</w:t>
       </w:r>
     </w:p>
   </w:footnote>
-  <w:footnote w:id="55">
+  <w:footnote w:id="46">
     <w:p>
       <w:pPr>
         <w:pStyle w:val="FootnoteText"/>
@@ -2799,32 +4215,17 @@
         <w:t xml:space="preserve"> </w:t>
       </w:r>
       <w:r>
-        <w:t xml:space="preserve">Government,</w:t>
-      </w:r>
-      <w:r>
-        <w:t xml:space="preserve"> </w:t>
-      </w:r>
-      <w:r>
-        <w:t xml:space="preserve">“Scottish</w:t>
-      </w:r>
-      <w:r>
-        <w:t xml:space="preserve"> </w:t>
-      </w:r>
-      <w:r>
-        <w:t xml:space="preserve">Household</w:t>
-      </w:r>
-      <w:r>
-        <w:t xml:space="preserve"> </w:t>
-      </w:r>
-      <w:r>
-        <w:t xml:space="preserve">Survey</w:t>
-      </w:r>
-      <w:r>
-        <w:t xml:space="preserve">.”</w:t>
+        <w:t xml:space="preserve">Board,</w:t>
+      </w:r>
+      <w:r>
+        <w:t xml:space="preserve"> </w:t>
+      </w:r>
+      <w:r>
+        <w:t xml:space="preserve">“Financial Eligibility for Civil Legal Aid.”</w:t>
       </w:r>
     </w:p>
   </w:footnote>
-  <w:footnote w:id="57">
+  <w:footnote w:id="47">
     <w:p>
       <w:pPr>
         <w:pStyle w:val="FootnoteText"/>
@@ -2839,64 +4240,89 @@
         <w:t xml:space="preserve"> </w:t>
       </w:r>
       <w:r>
-        <w:t xml:space="preserve">Iacus, King, and Porro,</w:t>
-      </w:r>
-      <w:r>
-        <w:t xml:space="preserve"> </w:t>
-      </w:r>
-      <w:r>
-        <w:t xml:space="preserve">“Causal</w:t>
-      </w:r>
-      <w:r>
-        <w:t xml:space="preserve"> </w:t>
-      </w:r>
-      <w:r>
-        <w:t xml:space="preserve">Inference</w:t>
-      </w:r>
-      <w:r>
-        <w:t xml:space="preserve"> </w:t>
-      </w:r>
-      <w:r>
-        <w:t xml:space="preserve">Without</w:t>
-      </w:r>
-      <w:r>
-        <w:t xml:space="preserve"> </w:t>
-      </w:r>
-      <w:r>
-        <w:t xml:space="preserve">Balance</w:t>
-      </w:r>
-      <w:r>
-        <w:t xml:space="preserve"> </w:t>
-      </w:r>
-      <w:r>
-        <w:t xml:space="preserve">Checking</w:t>
-      </w:r>
-      <w:r>
-        <w:t xml:space="preserve">”</w:t>
-      </w:r>
-      <w:r>
-        <w:t xml:space="preserve">; LEULESCU and AGAFIŢEI,</w:t>
-      </w:r>
-      <w:r>
-        <w:t xml:space="preserve"> </w:t>
-      </w:r>
-      <w:r>
-        <w:t xml:space="preserve">“Statistical Matching”</w:t>
-      </w:r>
-      <w:r>
-        <w:t xml:space="preserve">; D’Orazio,</w:t>
-      </w:r>
-      <w:r>
-        <w:t xml:space="preserve"> </w:t>
-      </w:r>
-      <w:r>
-        <w:t xml:space="preserve">“</w:t>
-      </w:r>
-      <w:r>
-        <w:t xml:space="preserve">StatMatch</w:t>
-      </w:r>
-      <w:r>
-        <w:t xml:space="preserve">.”</w:t>
+        <w:t xml:space="preserve">Board,</w:t>
+      </w:r>
+      <w:r>
+        <w:t xml:space="preserve"> </w:t>
+      </w:r>
+      <w:r>
+        <w:t xml:space="preserve">“The</w:t>
+      </w:r>
+      <w:r>
+        <w:t xml:space="preserve"> </w:t>
+      </w:r>
+      <w:r>
+        <w:t xml:space="preserve">Civil</w:t>
+      </w:r>
+      <w:r>
+        <w:t xml:space="preserve"> </w:t>
+      </w:r>
+      <w:r>
+        <w:t xml:space="preserve">Legal</w:t>
+      </w:r>
+      <w:r>
+        <w:t xml:space="preserve"> </w:t>
+      </w:r>
+      <w:r>
+        <w:t xml:space="preserve">Aid</w:t>
+      </w:r>
+      <w:r>
+        <w:t xml:space="preserve"> </w:t>
+      </w:r>
+      <w:r>
+        <w:t xml:space="preserve">(</w:t>
+      </w:r>
+      <w:r>
+        <w:t xml:space="preserve">Scotland</w:t>
+      </w:r>
+      <w:r>
+        <w:t xml:space="preserve">)</w:t>
+      </w:r>
+      <w:r>
+        <w:t xml:space="preserve"> </w:t>
+      </w:r>
+      <w:r>
+        <w:t xml:space="preserve">Regulations</w:t>
+      </w:r>
+      <w:r>
+        <w:t xml:space="preserve"> </w:t>
+      </w:r>
+      <w:r>
+        <w:t xml:space="preserve">2002.”</w:t>
+      </w:r>
+    </w:p>
+  </w:footnote>
+  <w:footnote w:id="49">
+    <w:p>
+      <w:pPr>
+        <w:pStyle w:val="FootnoteText"/>
+      </w:pPr>
+      <w:r>
+        <w:rPr>
+          <w:rStyle w:val="FootnoteReference"/>
+        </w:rPr>
+        <w:footnoteRef/>
+      </w:r>
+      <w:r>
+        <w:t xml:space="preserve"> </w:t>
+      </w:r>
+      <w:r>
+        <w:t xml:space="preserve">Board,</w:t>
+      </w:r>
+      <w:r>
+        <w:t xml:space="preserve"> </w:t>
+      </w:r>
+      <w:r>
+        <w:t xml:space="preserve">“Estimator”</w:t>
+      </w:r>
+      <w:r>
+        <w:t xml:space="preserve">; Board,</w:t>
+      </w:r>
+      <w:r>
+        <w:t xml:space="preserve"> </w:t>
+      </w:r>
+      <w:r>
+        <w:t xml:space="preserve">“Ligibility Estimators.”</w:t>
       </w:r>
     </w:p>
   </w:footnote>
@@ -2915,23 +4341,321 @@
         <w:t xml:space="preserve"> </w:t>
       </w:r>
       <w:r>
-        <w:t xml:space="preserve">National Statistics,</w:t>
-      </w:r>
-      <w:r>
-        <w:t xml:space="preserve"> </w:t>
-      </w:r>
-      <w:r>
-        <w:t xml:space="preserve">“Wealth and Assets Survey (</w:t>
-      </w:r>
-      <w:r>
-        <w:t xml:space="preserve">WAS</w:t>
-      </w:r>
-      <w:r>
-        <w:t xml:space="preserve">).”</w:t>
+        <w:t xml:space="preserve">Work and Pensions,</w:t>
+      </w:r>
+      <w:r>
+        <w:t xml:space="preserve"> </w:t>
+      </w:r>
+      <w:r>
+        <w:t xml:space="preserve">“Family</w:t>
+      </w:r>
+      <w:r>
+        <w:t xml:space="preserve"> </w:t>
+      </w:r>
+      <w:r>
+        <w:t xml:space="preserve">Resources</w:t>
+      </w:r>
+      <w:r>
+        <w:t xml:space="preserve"> </w:t>
+      </w:r>
+      <w:r>
+        <w:t xml:space="preserve">Survey</w:t>
+      </w:r>
+      <w:r>
+        <w:t xml:space="preserve"> </w:t>
+      </w:r>
+      <w:r>
+        <w:t xml:space="preserve">-</w:t>
+      </w:r>
+      <w:r>
+        <w:t xml:space="preserve"> </w:t>
+      </w:r>
+      <w:r>
+        <w:t xml:space="preserve">GOV</w:t>
+      </w:r>
+      <w:r>
+        <w:t xml:space="preserve">.</w:t>
+      </w:r>
+      <w:r>
+        <w:t xml:space="preserve">UK</w:t>
+      </w:r>
+      <w:r>
+        <w:t xml:space="preserve">.”</w:t>
+      </w:r>
+    </w:p>
+  </w:footnote>
+  <w:footnote w:id="61">
+    <w:p>
+      <w:pPr>
+        <w:pStyle w:val="FootnoteText"/>
+      </w:pPr>
+      <w:r>
+        <w:rPr>
+          <w:rStyle w:val="FootnoteReference"/>
+        </w:rPr>
+        <w:footnoteRef/>
+      </w:r>
+      <w:r>
+        <w:t xml:space="preserve"> </w:t>
+      </w:r>
+      <w:r>
+        <w:t xml:space="preserve">Government,</w:t>
+      </w:r>
+      <w:r>
+        <w:t xml:space="preserve"> </w:t>
+      </w:r>
+      <w:r>
+        <w:t xml:space="preserve">“Scottish</w:t>
+      </w:r>
+      <w:r>
+        <w:t xml:space="preserve"> </w:t>
+      </w:r>
+      <w:r>
+        <w:t xml:space="preserve">Household</w:t>
+      </w:r>
+      <w:r>
+        <w:t xml:space="preserve"> </w:t>
+      </w:r>
+      <w:r>
+        <w:t xml:space="preserve">Survey</w:t>
+      </w:r>
+      <w:r>
+        <w:t xml:space="preserve">.”</w:t>
+      </w:r>
+    </w:p>
+  </w:footnote>
+  <w:footnote w:id="63">
+    <w:p>
+      <w:pPr>
+        <w:pStyle w:val="FootnoteText"/>
+      </w:pPr>
+      <w:r>
+        <w:rPr>
+          <w:rStyle w:val="FootnoteReference"/>
+        </w:rPr>
+        <w:footnoteRef/>
+      </w:r>
+      <w:r>
+        <w:t xml:space="preserve"> </w:t>
+      </w:r>
+      <w:r>
+        <w:t xml:space="preserve">Iacus, King, and Porro,</w:t>
+      </w:r>
+      <w:r>
+        <w:t xml:space="preserve"> </w:t>
+      </w:r>
+      <w:r>
+        <w:t xml:space="preserve">“Causal</w:t>
+      </w:r>
+      <w:r>
+        <w:t xml:space="preserve"> </w:t>
+      </w:r>
+      <w:r>
+        <w:t xml:space="preserve">Inference</w:t>
+      </w:r>
+      <w:r>
+        <w:t xml:space="preserve"> </w:t>
+      </w:r>
+      <w:r>
+        <w:t xml:space="preserve">Without</w:t>
+      </w:r>
+      <w:r>
+        <w:t xml:space="preserve"> </w:t>
+      </w:r>
+      <w:r>
+        <w:t xml:space="preserve">Balance</w:t>
+      </w:r>
+      <w:r>
+        <w:t xml:space="preserve"> </w:t>
+      </w:r>
+      <w:r>
+        <w:t xml:space="preserve">Checking</w:t>
+      </w:r>
+      <w:r>
+        <w:t xml:space="preserve">”</w:t>
+      </w:r>
+      <w:r>
+        <w:t xml:space="preserve">; LEULESCU and AGAFIŢEI,</w:t>
+      </w:r>
+      <w:r>
+        <w:t xml:space="preserve"> </w:t>
+      </w:r>
+      <w:r>
+        <w:t xml:space="preserve">“Statistical Matching”</w:t>
+      </w:r>
+      <w:r>
+        <w:t xml:space="preserve">; D’Orazio,</w:t>
+      </w:r>
+      <w:r>
+        <w:t xml:space="preserve"> </w:t>
+      </w:r>
+      <w:r>
+        <w:t xml:space="preserve">“</w:t>
+      </w:r>
+      <w:r>
+        <w:t xml:space="preserve">StatMatch</w:t>
+      </w:r>
+      <w:r>
+        <w:t xml:space="preserve">.”</w:t>
       </w:r>
     </w:p>
   </w:footnote>
   <w:footnote w:id="65">
+    <w:p>
+      <w:pPr>
+        <w:pStyle w:val="FootnoteText"/>
+      </w:pPr>
+      <w:r>
+        <w:rPr>
+          <w:rStyle w:val="FootnoteReference"/>
+        </w:rPr>
+        <w:footnoteRef/>
+      </w:r>
+      <w:r>
+        <w:t xml:space="preserve"> </w:t>
+      </w:r>
+      <w:r>
+        <w:t xml:space="preserve">National Statistics,</w:t>
+      </w:r>
+      <w:r>
+        <w:t xml:space="preserve"> </w:t>
+      </w:r>
+      <w:r>
+        <w:t xml:space="preserve">“Wealth and Assets Survey (</w:t>
+      </w:r>
+      <w:r>
+        <w:t xml:space="preserve">WAS</w:t>
+      </w:r>
+      <w:r>
+        <w:t xml:space="preserve">).”</w:t>
+      </w:r>
+    </w:p>
+  </w:footnote>
+  <w:footnote w:id="67">
+    <w:p>
+      <w:pPr>
+        <w:pStyle w:val="FootnoteText"/>
+      </w:pPr>
+      <w:r>
+        <w:rPr>
+          <w:rStyle w:val="FootnoteReference"/>
+        </w:rPr>
+        <w:footnoteRef/>
+      </w:r>
+      <w:r>
+        <w:t xml:space="preserve"> </w:t>
+      </w:r>
+      <w:r>
+        <w:t xml:space="preserve">Work and Pensions,</w:t>
+      </w:r>
+      <w:r>
+        <w:t xml:space="preserve"> </w:t>
+      </w:r>
+      <w:r>
+        <w:t xml:space="preserve">“Family</w:t>
+      </w:r>
+      <w:r>
+        <w:t xml:space="preserve"> </w:t>
+      </w:r>
+      <w:r>
+        <w:t xml:space="preserve">Resources</w:t>
+      </w:r>
+      <w:r>
+        <w:t xml:space="preserve"> </w:t>
+      </w:r>
+      <w:r>
+        <w:t xml:space="preserve">Survey</w:t>
+      </w:r>
+      <w:r>
+        <w:t xml:space="preserve">.”</w:t>
+      </w:r>
+    </w:p>
+  </w:footnote>
+  <w:footnote w:id="68">
+    <w:p>
+      <w:pPr>
+        <w:pStyle w:val="FootnoteText"/>
+      </w:pPr>
+      <w:r>
+        <w:rPr>
+          <w:rStyle w:val="FootnoteReference"/>
+        </w:rPr>
+        <w:footnoteRef/>
+      </w:r>
+      <w:r>
+        <w:t xml:space="preserve"> </w:t>
+      </w:r>
+      <w:r>
+        <w:t xml:space="preserve">We use</w:t>
+      </w:r>
+      <w:r>
+        <w:t xml:space="preserve"> </w:t>
+      </w:r>
+      <w:r>
+        <w:rPr>
+          <w:rStyle w:val="VerbatimChar"/>
+        </w:rPr>
+        <w:t xml:space="preserve">totcap3</w:t>
+      </w:r>
+      <w:r>
+        <w:t xml:space="preserve"> </w:t>
+      </w:r>
+      <w:r>
+        <w:t xml:space="preserve">since that’s the only version that’s available for all the years we pool over.</w:t>
+      </w:r>
+    </w:p>
+  </w:footnote>
+  <w:footnote w:id="70">
+    <w:p>
+      <w:pPr>
+        <w:pStyle w:val="FootnoteText"/>
+      </w:pPr>
+      <w:r>
+        <w:rPr>
+          <w:rStyle w:val="FootnoteReference"/>
+        </w:rPr>
+        <w:footnoteRef/>
+      </w:r>
+      <w:r>
+        <w:t xml:space="preserve"> </w:t>
+      </w:r>
+      <w:r>
+        <w:t xml:space="preserve">National Statistics,</w:t>
+      </w:r>
+      <w:r>
+        <w:t xml:space="preserve"> </w:t>
+      </w:r>
+      <w:r>
+        <w:t xml:space="preserve">“Wealth and Assets Survey (</w:t>
+      </w:r>
+      <w:r>
+        <w:t xml:space="preserve">WAS</w:t>
+      </w:r>
+      <w:r>
+        <w:t xml:space="preserve">).”</w:t>
+      </w:r>
+    </w:p>
+  </w:footnote>
+  <w:footnote w:id="73">
+    <w:p>
+      <w:pPr>
+        <w:pStyle w:val="FootnoteText"/>
+      </w:pPr>
+      <w:r>
+        <w:rPr>
+          <w:rStyle w:val="FootnoteReference"/>
+        </w:rPr>
+        <w:footnoteRef/>
+      </w:r>
+      <w:r>
+        <w:t xml:space="preserve"> </w:t>
+      </w:r>
+      <w:r>
+        <w:t xml:space="preserve">Note that since this data is aggregated over 2015-21 and uprated to 2023Q4, these numbers won’t be exactly reproducable from the raw FRS records.</w:t>
+      </w:r>
+    </w:p>
+  </w:footnote>
+  <w:footnote w:id="83">
     <w:p>
       <w:pPr>
         <w:pStyle w:val="FootnoteText"/>
@@ -3192,6 +4916,15 @@
     <w:abstractNumId w:val="991"/>
   </w:num>
   <w:num w:numId="1007">
+    <w:abstractNumId w:val="991"/>
+  </w:num>
+  <w:num w:numId="1008">
+    <w:abstractNumId w:val="991"/>
+  </w:num>
+  <w:num w:numId="1009">
+    <w:abstractNumId w:val="991"/>
+  </w:num>
+  <w:num w:numId="1010">
     <w:abstractNumId w:val="991"/>
   </w:num>
 </w:numbering>

</xml_diff>